<commit_message>
per capita y graficos h
</commit_message>
<xml_diff>
--- a/Indicadores.docx
+++ b/Indicadores.docx
@@ -31,151 +31,7 @@
           <w:b/>
           <w:bCs/>
         </w:rPr>
-        <w:t xml:space="preserve">"Comparative </w:t>
-      </w:r>
-      <w:proofErr w:type="spellStart"/>
-      <w:r>
-        <w:rPr>
-          <w:b/>
-          <w:bCs/>
-        </w:rPr>
-        <w:t>Analysis</w:t>
-      </w:r>
-      <w:proofErr w:type="spellEnd"/>
-      <w:r>
-        <w:rPr>
-          <w:b/>
-          <w:bCs/>
-        </w:rPr>
-        <w:t xml:space="preserve"> </w:t>
-      </w:r>
-      <w:proofErr w:type="spellStart"/>
-      <w:r>
-        <w:rPr>
-          <w:b/>
-          <w:bCs/>
-        </w:rPr>
-        <w:t>of</w:t>
-      </w:r>
-      <w:proofErr w:type="spellEnd"/>
-      <w:r>
-        <w:rPr>
-          <w:b/>
-          <w:bCs/>
-        </w:rPr>
-        <w:t xml:space="preserve"> </w:t>
-      </w:r>
-      <w:proofErr w:type="spellStart"/>
-      <w:r>
-        <w:rPr>
-          <w:b/>
-          <w:bCs/>
-        </w:rPr>
-        <w:t>Economic</w:t>
-      </w:r>
-      <w:proofErr w:type="spellEnd"/>
-      <w:r>
-        <w:rPr>
-          <w:b/>
-          <w:bCs/>
-        </w:rPr>
-        <w:t xml:space="preserve"> and Social </w:t>
-      </w:r>
-      <w:proofErr w:type="spellStart"/>
-      <w:r>
-        <w:rPr>
-          <w:b/>
-          <w:bCs/>
-        </w:rPr>
-        <w:t>Indicators</w:t>
-      </w:r>
-      <w:proofErr w:type="spellEnd"/>
-      <w:r>
-        <w:rPr>
-          <w:b/>
-          <w:bCs/>
-        </w:rPr>
-        <w:t xml:space="preserve"> in Chile (1990-Present): </w:t>
-      </w:r>
-      <w:proofErr w:type="spellStart"/>
-      <w:r>
-        <w:rPr>
-          <w:b/>
-          <w:bCs/>
-        </w:rPr>
-        <w:t>Verification</w:t>
-      </w:r>
-      <w:proofErr w:type="spellEnd"/>
-      <w:r>
-        <w:rPr>
-          <w:b/>
-          <w:bCs/>
-        </w:rPr>
-        <w:t xml:space="preserve"> </w:t>
-      </w:r>
-      <w:proofErr w:type="spellStart"/>
-      <w:r>
-        <w:rPr>
-          <w:b/>
-          <w:bCs/>
-        </w:rPr>
-        <w:t>of</w:t>
-      </w:r>
-      <w:proofErr w:type="spellEnd"/>
-      <w:r>
-        <w:rPr>
-          <w:b/>
-          <w:bCs/>
-        </w:rPr>
-        <w:t xml:space="preserve"> </w:t>
-      </w:r>
-      <w:proofErr w:type="spellStart"/>
-      <w:r>
-        <w:rPr>
-          <w:b/>
-          <w:bCs/>
-        </w:rPr>
-        <w:t>Public</w:t>
-      </w:r>
-      <w:proofErr w:type="spellEnd"/>
-      <w:r>
-        <w:rPr>
-          <w:b/>
-          <w:bCs/>
-        </w:rPr>
-        <w:t xml:space="preserve"> Narratives in </w:t>
-      </w:r>
-      <w:proofErr w:type="spellStart"/>
-      <w:r>
-        <w:rPr>
-          <w:b/>
-          <w:bCs/>
-        </w:rPr>
-        <w:t>an</w:t>
-      </w:r>
-      <w:proofErr w:type="spellEnd"/>
-      <w:r>
-        <w:rPr>
-          <w:b/>
-          <w:bCs/>
-        </w:rPr>
-        <w:t xml:space="preserve"> International </w:t>
-      </w:r>
-      <w:proofErr w:type="spellStart"/>
-      <w:r>
-        <w:rPr>
-          <w:b/>
-          <w:bCs/>
-        </w:rPr>
-        <w:t>Context</w:t>
-      </w:r>
-      <w:proofErr w:type="spellEnd"/>
-      <w:r>
-        <w:rPr>
-          <w:b/>
-          <w:bCs/>
-        </w:rPr>
-        <w:t>"</w:t>
+        <w:t>"Comparative Analysis of Economic and Social Indicators in Chile (1990-Present): Verification of Public Narratives in an International Context"</w:t>
       </w:r>
     </w:p>
     <w:p>
@@ -221,31 +77,13 @@
       <w:r>
         <w:t>, contextualizarlos (mediante comparaciones internacionales) y fundamentar su interpretación, evitando así el uso sesgado o incluso la difusión de </w:t>
       </w:r>
-      <w:proofErr w:type="spellStart"/>
       <w:r>
         <w:rPr>
           <w:i/>
           <w:iCs/>
         </w:rPr>
-        <w:t>fake</w:t>
-      </w:r>
-      <w:proofErr w:type="spellEnd"/>
-      <w:r>
-        <w:rPr>
-          <w:i/>
-          <w:iCs/>
-        </w:rPr>
-        <w:t xml:space="preserve"> </w:t>
-      </w:r>
-      <w:proofErr w:type="spellStart"/>
-      <w:r>
-        <w:rPr>
-          <w:i/>
-          <w:iCs/>
-        </w:rPr>
-        <w:t>news</w:t>
-      </w:r>
-      <w:proofErr w:type="spellEnd"/>
+        <w:t>fake news</w:t>
+      </w:r>
       <w:r>
         <w:t>.</w:t>
       </w:r>
@@ -357,515 +195,50 @@
       <w:pPr>
         <w:jc w:val="both"/>
       </w:pPr>
-      <w:proofErr w:type="spellStart"/>
-      <w:r>
-        <w:t>Objective</w:t>
-      </w:r>
-      <w:proofErr w:type="spellEnd"/>
-      <w:r>
-        <w:t xml:space="preserve"> </w:t>
-      </w:r>
-      <w:proofErr w:type="spellStart"/>
-      <w:r>
-        <w:t>of</w:t>
-      </w:r>
-      <w:proofErr w:type="spellEnd"/>
-      <w:r>
-        <w:t xml:space="preserve"> </w:t>
-      </w:r>
-      <w:proofErr w:type="spellStart"/>
-      <w:r>
-        <w:t>the</w:t>
-      </w:r>
-      <w:proofErr w:type="spellEnd"/>
-      <w:r>
-        <w:t xml:space="preserve"> </w:t>
-      </w:r>
-      <w:proofErr w:type="spellStart"/>
-      <w:r>
-        <w:t>Study</w:t>
-      </w:r>
-      <w:proofErr w:type="spellEnd"/>
-    </w:p>
-    <w:p>
-      <w:pPr>
-        <w:jc w:val="both"/>
-      </w:pPr>
-    </w:p>
-    <w:p>
-      <w:pPr>
-        <w:jc w:val="both"/>
-      </w:pPr>
-      <w:proofErr w:type="spellStart"/>
-      <w:r>
-        <w:t>This</w:t>
-      </w:r>
-      <w:proofErr w:type="spellEnd"/>
-      <w:r>
-        <w:t xml:space="preserve"> </w:t>
-      </w:r>
-      <w:proofErr w:type="spellStart"/>
-      <w:r>
-        <w:t>work</w:t>
-      </w:r>
-      <w:proofErr w:type="spellEnd"/>
-      <w:r>
-        <w:t xml:space="preserve"> </w:t>
-      </w:r>
-      <w:proofErr w:type="spellStart"/>
-      <w:r>
-        <w:t>arises</w:t>
-      </w:r>
-      <w:proofErr w:type="spellEnd"/>
-      <w:r>
-        <w:t xml:space="preserve"> </w:t>
-      </w:r>
-      <w:proofErr w:type="spellStart"/>
-      <w:r>
-        <w:t>from</w:t>
-      </w:r>
-      <w:proofErr w:type="spellEnd"/>
-      <w:r>
-        <w:t xml:space="preserve"> </w:t>
-      </w:r>
-      <w:proofErr w:type="spellStart"/>
-      <w:r>
-        <w:t>the</w:t>
-      </w:r>
-      <w:proofErr w:type="spellEnd"/>
-      <w:r>
-        <w:t xml:space="preserve"> </w:t>
-      </w:r>
-      <w:proofErr w:type="spellStart"/>
-      <w:r>
-        <w:t>need</w:t>
-      </w:r>
-      <w:proofErr w:type="spellEnd"/>
-      <w:r>
-        <w:t xml:space="preserve"> to </w:t>
-      </w:r>
-      <w:proofErr w:type="spellStart"/>
-      <w:r>
-        <w:t>clarify</w:t>
-      </w:r>
-      <w:proofErr w:type="spellEnd"/>
-      <w:r>
-        <w:t xml:space="preserve"> and </w:t>
-      </w:r>
-      <w:proofErr w:type="spellStart"/>
-      <w:r>
-        <w:t>analyze</w:t>
-      </w:r>
-      <w:proofErr w:type="spellEnd"/>
-      <w:r>
-        <w:t xml:space="preserve"> </w:t>
-      </w:r>
-      <w:proofErr w:type="spellStart"/>
-      <w:r>
-        <w:t>economic</w:t>
-      </w:r>
-      <w:proofErr w:type="spellEnd"/>
-      <w:r>
-        <w:t xml:space="preserve"> and social </w:t>
-      </w:r>
-      <w:proofErr w:type="spellStart"/>
-      <w:r>
-        <w:t>indicators</w:t>
-      </w:r>
-      <w:proofErr w:type="spellEnd"/>
-      <w:r>
-        <w:t xml:space="preserve"> </w:t>
-      </w:r>
-      <w:proofErr w:type="spellStart"/>
-      <w:r>
-        <w:t>frequently</w:t>
-      </w:r>
-      <w:proofErr w:type="spellEnd"/>
-      <w:r>
-        <w:t xml:space="preserve"> </w:t>
-      </w:r>
-      <w:proofErr w:type="spellStart"/>
-      <w:r>
-        <w:t>cited</w:t>
-      </w:r>
-      <w:proofErr w:type="spellEnd"/>
-      <w:r>
-        <w:t xml:space="preserve"> </w:t>
-      </w:r>
-      <w:proofErr w:type="spellStart"/>
-      <w:r>
-        <w:t>by</w:t>
-      </w:r>
-      <w:proofErr w:type="spellEnd"/>
-      <w:r>
-        <w:t xml:space="preserve"> </w:t>
-      </w:r>
-      <w:proofErr w:type="spellStart"/>
-      <w:r>
-        <w:t>different</w:t>
-      </w:r>
-      <w:proofErr w:type="spellEnd"/>
-      <w:r>
-        <w:t xml:space="preserve"> </w:t>
-      </w:r>
-      <w:proofErr w:type="spellStart"/>
-      <w:r>
-        <w:t>ideological</w:t>
-      </w:r>
-      <w:proofErr w:type="spellEnd"/>
-      <w:r>
-        <w:t xml:space="preserve"> </w:t>
-      </w:r>
-      <w:proofErr w:type="spellStart"/>
-      <w:r>
-        <w:t>sectors</w:t>
-      </w:r>
-      <w:proofErr w:type="spellEnd"/>
-      <w:r>
-        <w:t xml:space="preserve"> in Chile. </w:t>
-      </w:r>
-      <w:proofErr w:type="spellStart"/>
-      <w:r>
-        <w:t>The</w:t>
-      </w:r>
-      <w:proofErr w:type="spellEnd"/>
-      <w:r>
-        <w:t xml:space="preserve"> </w:t>
-      </w:r>
-      <w:proofErr w:type="spellStart"/>
-      <w:r>
-        <w:t>main</w:t>
-      </w:r>
-      <w:proofErr w:type="spellEnd"/>
-      <w:r>
-        <w:t xml:space="preserve"> </w:t>
-      </w:r>
-      <w:proofErr w:type="spellStart"/>
-      <w:r>
-        <w:t>purpose</w:t>
-      </w:r>
-      <w:proofErr w:type="spellEnd"/>
-      <w:r>
-        <w:t xml:space="preserve"> </w:t>
-      </w:r>
-      <w:proofErr w:type="spellStart"/>
-      <w:r>
-        <w:t>is</w:t>
-      </w:r>
-      <w:proofErr w:type="spellEnd"/>
-      <w:r>
-        <w:t xml:space="preserve"> to </w:t>
-      </w:r>
-      <w:proofErr w:type="spellStart"/>
-      <w:r>
-        <w:t>verify</w:t>
-      </w:r>
-      <w:proofErr w:type="spellEnd"/>
-      <w:r>
-        <w:t xml:space="preserve"> </w:t>
-      </w:r>
-      <w:proofErr w:type="spellStart"/>
-      <w:r>
-        <w:t>the</w:t>
-      </w:r>
-      <w:proofErr w:type="spellEnd"/>
-      <w:r>
-        <w:t xml:space="preserve"> </w:t>
-      </w:r>
-      <w:proofErr w:type="spellStart"/>
-      <w:r>
-        <w:t>validity</w:t>
-      </w:r>
-      <w:proofErr w:type="spellEnd"/>
-      <w:r>
-        <w:t xml:space="preserve"> </w:t>
-      </w:r>
-      <w:proofErr w:type="spellStart"/>
-      <w:r>
-        <w:t>of</w:t>
-      </w:r>
-      <w:proofErr w:type="spellEnd"/>
-      <w:r>
-        <w:t xml:space="preserve"> </w:t>
-      </w:r>
-      <w:proofErr w:type="spellStart"/>
-      <w:r>
-        <w:t>these</w:t>
-      </w:r>
-      <w:proofErr w:type="spellEnd"/>
-      <w:r>
-        <w:t xml:space="preserve"> data, </w:t>
-      </w:r>
-      <w:proofErr w:type="spellStart"/>
-      <w:r>
-        <w:t>contextualize</w:t>
-      </w:r>
-      <w:proofErr w:type="spellEnd"/>
-      <w:r>
-        <w:t xml:space="preserve"> </w:t>
-      </w:r>
-      <w:proofErr w:type="spellStart"/>
-      <w:r>
-        <w:t>them</w:t>
-      </w:r>
-      <w:proofErr w:type="spellEnd"/>
-      <w:r>
-        <w:t xml:space="preserve"> (</w:t>
-      </w:r>
-      <w:proofErr w:type="spellStart"/>
-      <w:r>
-        <w:t>through</w:t>
-      </w:r>
-      <w:proofErr w:type="spellEnd"/>
-      <w:r>
-        <w:t xml:space="preserve"> </w:t>
-      </w:r>
-      <w:proofErr w:type="spellStart"/>
-      <w:r>
-        <w:t>international</w:t>
-      </w:r>
-      <w:proofErr w:type="spellEnd"/>
-      <w:r>
-        <w:t xml:space="preserve"> </w:t>
-      </w:r>
-      <w:proofErr w:type="spellStart"/>
-      <w:r>
-        <w:t>comparisons</w:t>
-      </w:r>
-      <w:proofErr w:type="spellEnd"/>
-      <w:r>
-        <w:t xml:space="preserve">), and </w:t>
-      </w:r>
-      <w:proofErr w:type="spellStart"/>
-      <w:r>
-        <w:t>substantiate</w:t>
-      </w:r>
-      <w:proofErr w:type="spellEnd"/>
-      <w:r>
-        <w:t xml:space="preserve"> </w:t>
-      </w:r>
-      <w:proofErr w:type="spellStart"/>
-      <w:r>
-        <w:t>their</w:t>
-      </w:r>
-      <w:proofErr w:type="spellEnd"/>
-      <w:r>
-        <w:t xml:space="preserve"> </w:t>
-      </w:r>
-      <w:proofErr w:type="spellStart"/>
-      <w:r>
-        <w:t>interpretation</w:t>
-      </w:r>
-      <w:proofErr w:type="spellEnd"/>
-      <w:r>
-        <w:t xml:space="preserve">, </w:t>
-      </w:r>
-      <w:proofErr w:type="spellStart"/>
-      <w:r>
-        <w:t>thus</w:t>
-      </w:r>
-      <w:proofErr w:type="spellEnd"/>
-      <w:r>
-        <w:t xml:space="preserve"> </w:t>
-      </w:r>
-      <w:proofErr w:type="spellStart"/>
-      <w:r>
-        <w:t>avoiding</w:t>
-      </w:r>
-      <w:proofErr w:type="spellEnd"/>
-      <w:r>
-        <w:t xml:space="preserve"> </w:t>
-      </w:r>
-      <w:proofErr w:type="spellStart"/>
-      <w:r>
-        <w:t>biased</w:t>
-      </w:r>
-      <w:proofErr w:type="spellEnd"/>
-      <w:r>
-        <w:t xml:space="preserve"> use </w:t>
-      </w:r>
-      <w:proofErr w:type="spellStart"/>
-      <w:r>
-        <w:t>or</w:t>
-      </w:r>
-      <w:proofErr w:type="spellEnd"/>
-      <w:r>
-        <w:t xml:space="preserve"> </w:t>
-      </w:r>
-      <w:proofErr w:type="spellStart"/>
-      <w:r>
-        <w:t>even</w:t>
-      </w:r>
-      <w:proofErr w:type="spellEnd"/>
-      <w:r>
-        <w:t xml:space="preserve"> </w:t>
-      </w:r>
-      <w:proofErr w:type="spellStart"/>
-      <w:r>
-        <w:t>the</w:t>
-      </w:r>
-      <w:proofErr w:type="spellEnd"/>
-      <w:r>
-        <w:t xml:space="preserve"> spread </w:t>
-      </w:r>
-      <w:proofErr w:type="spellStart"/>
-      <w:r>
-        <w:t>of</w:t>
-      </w:r>
-      <w:proofErr w:type="spellEnd"/>
-      <w:r>
-        <w:t xml:space="preserve"> </w:t>
-      </w:r>
-      <w:proofErr w:type="spellStart"/>
-      <w:r>
-        <w:t>fake</w:t>
-      </w:r>
-      <w:proofErr w:type="spellEnd"/>
-      <w:r>
-        <w:t xml:space="preserve"> </w:t>
-      </w:r>
-      <w:proofErr w:type="spellStart"/>
-      <w:r>
-        <w:t>news</w:t>
-      </w:r>
-      <w:proofErr w:type="spellEnd"/>
-      <w:r>
-        <w:t>.</w:t>
-      </w:r>
-    </w:p>
-    <w:p>
-      <w:pPr>
-        <w:jc w:val="both"/>
-      </w:pPr>
-      <w:proofErr w:type="spellStart"/>
-      <w:r>
-        <w:t>Sources</w:t>
-      </w:r>
-      <w:proofErr w:type="spellEnd"/>
-      <w:r>
-        <w:t xml:space="preserve"> and </w:t>
-      </w:r>
-      <w:proofErr w:type="spellStart"/>
-      <w:r>
-        <w:t>Methodology</w:t>
-      </w:r>
-      <w:proofErr w:type="spellEnd"/>
-    </w:p>
-    <w:p>
-      <w:pPr>
-        <w:jc w:val="both"/>
-      </w:pPr>
-    </w:p>
-    <w:p>
-      <w:pPr>
-        <w:jc w:val="both"/>
-      </w:pPr>
-      <w:r>
-        <w:t xml:space="preserve">Data </w:t>
-      </w:r>
-      <w:proofErr w:type="spellStart"/>
-      <w:r>
-        <w:t>will</w:t>
-      </w:r>
-      <w:proofErr w:type="spellEnd"/>
-      <w:r>
-        <w:t xml:space="preserve"> be </w:t>
-      </w:r>
-      <w:proofErr w:type="spellStart"/>
-      <w:r>
-        <w:t>obtained</w:t>
-      </w:r>
-      <w:proofErr w:type="spellEnd"/>
-      <w:r>
-        <w:t xml:space="preserve"> </w:t>
-      </w:r>
-      <w:proofErr w:type="spellStart"/>
-      <w:r>
-        <w:t>from</w:t>
-      </w:r>
-      <w:proofErr w:type="spellEnd"/>
-      <w:r>
-        <w:t>:</w:t>
-      </w:r>
-    </w:p>
-    <w:p>
-      <w:pPr>
-        <w:jc w:val="both"/>
-      </w:pPr>
-      <w:r>
-        <w:t xml:space="preserve">1. International </w:t>
-      </w:r>
-      <w:proofErr w:type="spellStart"/>
-      <w:r>
-        <w:t>organizations</w:t>
-      </w:r>
-      <w:proofErr w:type="spellEnd"/>
-      <w:r>
-        <w:t xml:space="preserve">: </w:t>
-      </w:r>
-      <w:proofErr w:type="spellStart"/>
-      <w:r>
-        <w:t>the</w:t>
-      </w:r>
-      <w:proofErr w:type="spellEnd"/>
-      <w:r>
-        <w:t xml:space="preserve"> </w:t>
-      </w:r>
-      <w:proofErr w:type="spellStart"/>
-      <w:r>
-        <w:t>World</w:t>
-      </w:r>
-      <w:proofErr w:type="spellEnd"/>
-      <w:r>
-        <w:t xml:space="preserve"> Bank, </w:t>
-      </w:r>
-      <w:proofErr w:type="spellStart"/>
-      <w:r>
-        <w:t>the</w:t>
-      </w:r>
-      <w:proofErr w:type="spellEnd"/>
-      <w:r>
-        <w:t xml:space="preserve"> International </w:t>
-      </w:r>
-      <w:proofErr w:type="spellStart"/>
-      <w:r>
-        <w:t>Monetary</w:t>
-      </w:r>
-      <w:proofErr w:type="spellEnd"/>
-      <w:r>
-        <w:t xml:space="preserve"> </w:t>
-      </w:r>
-      <w:proofErr w:type="spellStart"/>
-      <w:r>
-        <w:t>Fund</w:t>
-      </w:r>
-      <w:proofErr w:type="spellEnd"/>
-      <w:r>
-        <w:t xml:space="preserve"> (IMF), and </w:t>
-      </w:r>
-      <w:proofErr w:type="spellStart"/>
-      <w:r>
-        <w:t>other</w:t>
-      </w:r>
-      <w:proofErr w:type="spellEnd"/>
-      <w:r>
-        <w:t xml:space="preserve"> similar </w:t>
-      </w:r>
-      <w:proofErr w:type="spellStart"/>
-      <w:r>
-        <w:t>institutions</w:t>
-      </w:r>
-      <w:proofErr w:type="spellEnd"/>
-      <w:r>
-        <w:t xml:space="preserve">, to place Chile in a global </w:t>
-      </w:r>
-      <w:proofErr w:type="spellStart"/>
-      <w:r>
-        <w:t>context</w:t>
-      </w:r>
-      <w:proofErr w:type="spellEnd"/>
-      <w:r>
-        <w:t>.</w:t>
+      <w:r>
+        <w:t>Objective of the Study</w:t>
+      </w:r>
+    </w:p>
+    <w:p>
+      <w:pPr>
+        <w:jc w:val="both"/>
+      </w:pPr>
+    </w:p>
+    <w:p>
+      <w:pPr>
+        <w:jc w:val="both"/>
+      </w:pPr>
+      <w:r>
+        <w:t>This work arises from the need to clarify and analyze economic and social indicators frequently cited by different ideological sectors in Chile. The main purpose is to verify the validity of these data, contextualize them (through international comparisons), and substantiate their interpretation, thus avoiding biased use or even the spread of fake news.</w:t>
+      </w:r>
+    </w:p>
+    <w:p>
+      <w:pPr>
+        <w:jc w:val="both"/>
+      </w:pPr>
+      <w:r>
+        <w:t>Sources and Methodology</w:t>
+      </w:r>
+    </w:p>
+    <w:p>
+      <w:pPr>
+        <w:jc w:val="both"/>
+      </w:pPr>
+    </w:p>
+    <w:p>
+      <w:pPr>
+        <w:jc w:val="both"/>
+      </w:pPr>
+      <w:r>
+        <w:t>Data will be obtained from:</w:t>
+      </w:r>
+    </w:p>
+    <w:p>
+      <w:pPr>
+        <w:jc w:val="both"/>
+      </w:pPr>
+      <w:r>
+        <w:t>1. International organizations: the World Bank, the International Monetary Fund (IMF), and other similar institutions, to place Chile in a global context.</w:t>
       </w:r>
     </w:p>
     <w:p>
@@ -874,379 +247,31 @@
       </w:pPr>
       <w:r>
         <w:lastRenderedPageBreak/>
-        <w:t xml:space="preserve">2. </w:t>
-      </w:r>
-      <w:proofErr w:type="spellStart"/>
-      <w:r>
-        <w:t>National</w:t>
-      </w:r>
-      <w:proofErr w:type="spellEnd"/>
-      <w:r>
-        <w:t xml:space="preserve"> </w:t>
-      </w:r>
-      <w:proofErr w:type="spellStart"/>
-      <w:r>
-        <w:t>institutions</w:t>
-      </w:r>
-      <w:proofErr w:type="spellEnd"/>
-      <w:r>
-        <w:t xml:space="preserve">: </w:t>
-      </w:r>
-      <w:proofErr w:type="spellStart"/>
-      <w:r>
-        <w:t>the</w:t>
-      </w:r>
-      <w:proofErr w:type="spellEnd"/>
-      <w:r>
-        <w:t xml:space="preserve"> Central Bank </w:t>
-      </w:r>
-      <w:proofErr w:type="spellStart"/>
-      <w:r>
-        <w:t>of</w:t>
-      </w:r>
-      <w:proofErr w:type="spellEnd"/>
-      <w:r>
-        <w:t xml:space="preserve"> Chile, </w:t>
-      </w:r>
-      <w:proofErr w:type="spellStart"/>
-      <w:r>
-        <w:t>the</w:t>
-      </w:r>
-      <w:proofErr w:type="spellEnd"/>
-      <w:r>
-        <w:t xml:space="preserve"> </w:t>
-      </w:r>
-      <w:proofErr w:type="spellStart"/>
-      <w:r>
-        <w:t>National</w:t>
-      </w:r>
-      <w:proofErr w:type="spellEnd"/>
-      <w:r>
-        <w:t xml:space="preserve"> </w:t>
-      </w:r>
-      <w:proofErr w:type="spellStart"/>
-      <w:r>
-        <w:t>Institute</w:t>
-      </w:r>
-      <w:proofErr w:type="spellEnd"/>
-      <w:r>
-        <w:t xml:space="preserve"> </w:t>
-      </w:r>
-      <w:proofErr w:type="spellStart"/>
-      <w:r>
-        <w:t>of</w:t>
-      </w:r>
-      <w:proofErr w:type="spellEnd"/>
-      <w:r>
-        <w:t xml:space="preserve"> </w:t>
-      </w:r>
-      <w:proofErr w:type="spellStart"/>
-      <w:r>
-        <w:t>Statistics</w:t>
-      </w:r>
-      <w:proofErr w:type="spellEnd"/>
-      <w:r>
-        <w:t xml:space="preserve"> (INE), </w:t>
-      </w:r>
-      <w:proofErr w:type="spellStart"/>
-      <w:r>
-        <w:t>among</w:t>
-      </w:r>
-      <w:proofErr w:type="spellEnd"/>
-      <w:r>
-        <w:t xml:space="preserve"> </w:t>
-      </w:r>
-      <w:proofErr w:type="spellStart"/>
-      <w:r>
-        <w:t>others</w:t>
-      </w:r>
-      <w:proofErr w:type="spellEnd"/>
-      <w:r>
-        <w:t xml:space="preserve">, to </w:t>
-      </w:r>
-      <w:proofErr w:type="spellStart"/>
-      <w:r>
-        <w:t>delve</w:t>
-      </w:r>
-      <w:proofErr w:type="spellEnd"/>
-      <w:r>
-        <w:t xml:space="preserve"> </w:t>
-      </w:r>
-      <w:proofErr w:type="spellStart"/>
-      <w:r>
-        <w:t>deeper</w:t>
-      </w:r>
-      <w:proofErr w:type="spellEnd"/>
-      <w:r>
-        <w:t xml:space="preserve"> </w:t>
-      </w:r>
-      <w:proofErr w:type="spellStart"/>
-      <w:r>
-        <w:t>into</w:t>
-      </w:r>
-      <w:proofErr w:type="spellEnd"/>
-      <w:r>
-        <w:t xml:space="preserve"> country-</w:t>
-      </w:r>
-      <w:proofErr w:type="spellStart"/>
-      <w:r>
-        <w:t>specific</w:t>
-      </w:r>
-      <w:proofErr w:type="spellEnd"/>
-      <w:r>
-        <w:t xml:space="preserve"> </w:t>
-      </w:r>
-      <w:proofErr w:type="spellStart"/>
-      <w:r>
-        <w:t>statistics</w:t>
-      </w:r>
-      <w:proofErr w:type="spellEnd"/>
-      <w:r>
-        <w:t>.</w:t>
-      </w:r>
-    </w:p>
-    <w:p>
-      <w:pPr>
-        <w:jc w:val="both"/>
-      </w:pPr>
-      <w:proofErr w:type="spellStart"/>
-      <w:r>
-        <w:t>The</w:t>
-      </w:r>
-      <w:proofErr w:type="spellEnd"/>
-      <w:r>
-        <w:t xml:space="preserve"> </w:t>
-      </w:r>
-      <w:proofErr w:type="spellStart"/>
-      <w:r>
-        <w:t>analysis</w:t>
-      </w:r>
-      <w:proofErr w:type="spellEnd"/>
-      <w:r>
-        <w:t xml:space="preserve"> </w:t>
-      </w:r>
-      <w:proofErr w:type="spellStart"/>
-      <w:r>
-        <w:t>period</w:t>
-      </w:r>
-      <w:proofErr w:type="spellEnd"/>
-      <w:r>
-        <w:t xml:space="preserve"> </w:t>
-      </w:r>
-      <w:proofErr w:type="spellStart"/>
-      <w:r>
-        <w:t>spans</w:t>
-      </w:r>
-      <w:proofErr w:type="spellEnd"/>
-      <w:r>
-        <w:t xml:space="preserve"> </w:t>
-      </w:r>
-      <w:proofErr w:type="spellStart"/>
-      <w:r>
-        <w:t>from</w:t>
-      </w:r>
-      <w:proofErr w:type="spellEnd"/>
-      <w:r>
-        <w:t xml:space="preserve"> </w:t>
-      </w:r>
-      <w:proofErr w:type="spellStart"/>
-      <w:r>
-        <w:t>the</w:t>
-      </w:r>
-      <w:proofErr w:type="spellEnd"/>
-      <w:r>
-        <w:t xml:space="preserve"> 1990s to </w:t>
-      </w:r>
-      <w:proofErr w:type="spellStart"/>
-      <w:r>
-        <w:t>the</w:t>
-      </w:r>
-      <w:proofErr w:type="spellEnd"/>
-      <w:r>
-        <w:t xml:space="preserve"> </w:t>
-      </w:r>
-      <w:proofErr w:type="spellStart"/>
-      <w:r>
-        <w:t>present</w:t>
-      </w:r>
-      <w:proofErr w:type="spellEnd"/>
-      <w:r>
-        <w:t xml:space="preserve">, </w:t>
-      </w:r>
-      <w:proofErr w:type="spellStart"/>
-      <w:r>
-        <w:t>allowing</w:t>
-      </w:r>
-      <w:proofErr w:type="spellEnd"/>
-      <w:r>
-        <w:t xml:space="preserve"> </w:t>
-      </w:r>
-      <w:proofErr w:type="spellStart"/>
-      <w:r>
-        <w:t>for</w:t>
-      </w:r>
-      <w:proofErr w:type="spellEnd"/>
-      <w:r>
-        <w:t xml:space="preserve"> </w:t>
-      </w:r>
-      <w:proofErr w:type="spellStart"/>
-      <w:r>
-        <w:t>the</w:t>
-      </w:r>
-      <w:proofErr w:type="spellEnd"/>
-      <w:r>
-        <w:t xml:space="preserve"> </w:t>
-      </w:r>
-      <w:proofErr w:type="spellStart"/>
-      <w:r>
-        <w:t>assessment</w:t>
-      </w:r>
-      <w:proofErr w:type="spellEnd"/>
-      <w:r>
-        <w:t xml:space="preserve"> </w:t>
-      </w:r>
-      <w:proofErr w:type="spellStart"/>
-      <w:r>
-        <w:t>of</w:t>
-      </w:r>
-      <w:proofErr w:type="spellEnd"/>
-      <w:r>
-        <w:t xml:space="preserve"> </w:t>
-      </w:r>
-      <w:proofErr w:type="spellStart"/>
-      <w:r>
-        <w:t>long-term</w:t>
-      </w:r>
-      <w:proofErr w:type="spellEnd"/>
-      <w:r>
-        <w:t xml:space="preserve"> </w:t>
-      </w:r>
-      <w:proofErr w:type="spellStart"/>
-      <w:r>
-        <w:t>trends</w:t>
-      </w:r>
-      <w:proofErr w:type="spellEnd"/>
-      <w:r>
-        <w:t>.</w:t>
-      </w:r>
-    </w:p>
-    <w:p>
-      <w:pPr>
-        <w:jc w:val="both"/>
-      </w:pPr>
-      <w:proofErr w:type="spellStart"/>
-      <w:r>
-        <w:t>Critical</w:t>
-      </w:r>
-      <w:proofErr w:type="spellEnd"/>
-      <w:r>
-        <w:t xml:space="preserve"> </w:t>
-      </w:r>
-      <w:proofErr w:type="spellStart"/>
-      <w:r>
-        <w:t>Approach</w:t>
-      </w:r>
-      <w:proofErr w:type="spellEnd"/>
-    </w:p>
-    <w:p>
-      <w:pPr>
-        <w:jc w:val="both"/>
-      </w:pPr>
-      <w:proofErr w:type="spellStart"/>
-      <w:r>
-        <w:t>This</w:t>
-      </w:r>
-      <w:proofErr w:type="spellEnd"/>
-      <w:r>
-        <w:t xml:space="preserve"> </w:t>
-      </w:r>
-      <w:proofErr w:type="spellStart"/>
-      <w:r>
-        <w:t>analysis</w:t>
-      </w:r>
-      <w:proofErr w:type="spellEnd"/>
-      <w:r>
-        <w:t xml:space="preserve"> </w:t>
-      </w:r>
-      <w:proofErr w:type="spellStart"/>
-      <w:r>
-        <w:t>seeks</w:t>
-      </w:r>
-      <w:proofErr w:type="spellEnd"/>
-      <w:r>
-        <w:t xml:space="preserve"> to </w:t>
-      </w:r>
-      <w:proofErr w:type="spellStart"/>
-      <w:r>
-        <w:t>bring</w:t>
-      </w:r>
-      <w:proofErr w:type="spellEnd"/>
-      <w:r>
-        <w:t xml:space="preserve"> rigor to </w:t>
-      </w:r>
-      <w:proofErr w:type="spellStart"/>
-      <w:r>
-        <w:t>the</w:t>
-      </w:r>
-      <w:proofErr w:type="spellEnd"/>
-      <w:r>
-        <w:t xml:space="preserve"> </w:t>
-      </w:r>
-      <w:proofErr w:type="spellStart"/>
-      <w:r>
-        <w:t>public</w:t>
-      </w:r>
-      <w:proofErr w:type="spellEnd"/>
-      <w:r>
-        <w:t xml:space="preserve"> debate, </w:t>
-      </w:r>
-      <w:proofErr w:type="spellStart"/>
-      <w:r>
-        <w:t>differentiating</w:t>
-      </w:r>
-      <w:proofErr w:type="spellEnd"/>
-      <w:r>
-        <w:t xml:space="preserve"> </w:t>
-      </w:r>
-      <w:proofErr w:type="spellStart"/>
-      <w:r>
-        <w:t>between</w:t>
-      </w:r>
-      <w:proofErr w:type="spellEnd"/>
-      <w:r>
-        <w:t xml:space="preserve"> </w:t>
-      </w:r>
-      <w:proofErr w:type="spellStart"/>
-      <w:r>
-        <w:t>ideological</w:t>
-      </w:r>
-      <w:proofErr w:type="spellEnd"/>
-      <w:r>
-        <w:t xml:space="preserve"> </w:t>
-      </w:r>
-      <w:proofErr w:type="spellStart"/>
-      <w:r>
-        <w:t>perceptions</w:t>
-      </w:r>
-      <w:proofErr w:type="spellEnd"/>
-      <w:r>
-        <w:t xml:space="preserve"> and </w:t>
-      </w:r>
-      <w:proofErr w:type="spellStart"/>
-      <w:r>
-        <w:t>statistical</w:t>
-      </w:r>
-      <w:proofErr w:type="spellEnd"/>
-      <w:r>
-        <w:t xml:space="preserve"> </w:t>
-      </w:r>
-      <w:proofErr w:type="spellStart"/>
-      <w:r>
-        <w:t>reality</w:t>
-      </w:r>
-      <w:proofErr w:type="spellEnd"/>
-      <w:r>
-        <w:t>.</w:t>
+        <w:t>2. National institutions: the Central Bank of Chile, the National Institute of Statistics (INE), among others, to delve deeper into country-specific statistics.</w:t>
+      </w:r>
+    </w:p>
+    <w:p>
+      <w:pPr>
+        <w:jc w:val="both"/>
+      </w:pPr>
+      <w:r>
+        <w:t>The analysis period spans from the 1990s to the present, allowing for the assessment of long-term trends.</w:t>
+      </w:r>
+    </w:p>
+    <w:p>
+      <w:pPr>
+        <w:jc w:val="both"/>
+      </w:pPr>
+      <w:r>
+        <w:t>Critical Approach</w:t>
+      </w:r>
+    </w:p>
+    <w:p>
+      <w:pPr>
+        <w:jc w:val="both"/>
+      </w:pPr>
+      <w:r>
+        <w:t>This analysis seeks to bring rigor to the public debate, differentiating between ideological perceptions and statistical reality.</w:t>
       </w:r>
     </w:p>
     <w:p>
@@ -1275,47 +300,23 @@
         <w:jc w:val="both"/>
       </w:pPr>
       <w:r>
-        <w:t>indicadores: Códigos de los indicadores (</w:t>
-      </w:r>
-      <w:proofErr w:type="spellStart"/>
-      <w:r>
-        <w:t>ej</w:t>
-      </w:r>
-      <w:proofErr w:type="spellEnd"/>
-      <w:r>
-        <w:t>: "NY.GDP.MKTP.CD" para PIB).</w:t>
-      </w:r>
-    </w:p>
-    <w:p>
-      <w:pPr>
-        <w:jc w:val="both"/>
-      </w:pPr>
-      <w:r>
-        <w:t>países: Códigos de países (</w:t>
-      </w:r>
-      <w:proofErr w:type="spellStart"/>
-      <w:r>
-        <w:t>ej</w:t>
-      </w:r>
-      <w:proofErr w:type="spellEnd"/>
-      <w:r>
-        <w:t>: "CL" para Chile, "US" para Estados Unidos).</w:t>
-      </w:r>
-    </w:p>
-    <w:p>
-      <w:pPr>
-        <w:jc w:val="both"/>
-      </w:pPr>
-      <w:r>
-        <w:t>inicio y fin: Años de inicio y fin del período (</w:t>
-      </w:r>
-      <w:proofErr w:type="spellStart"/>
-      <w:r>
-        <w:t>ej</w:t>
-      </w:r>
-      <w:proofErr w:type="spellEnd"/>
-      <w:r>
-        <w:t>: 2000, 2020).</w:t>
+        <w:t>indicadores: Códigos de los indicadores (ej: "NY.GDP.MKTP.CD" para PIB).</w:t>
+      </w:r>
+    </w:p>
+    <w:p>
+      <w:pPr>
+        <w:jc w:val="both"/>
+      </w:pPr>
+      <w:r>
+        <w:t>países: Códigos de países (ej: "CL" para Chile, "US" para Estados Unidos).</w:t>
+      </w:r>
+    </w:p>
+    <w:p>
+      <w:pPr>
+        <w:jc w:val="both"/>
+      </w:pPr>
+      <w:r>
+        <w:t>inicio y fin: Años de inicio y fin del período (ej: 2000, 2020).</w:t>
       </w:r>
     </w:p>
     <w:p>
@@ -1326,15 +327,7 @@
         <w:jc w:val="both"/>
       </w:pPr>
       <w:r>
-        <w:t xml:space="preserve">Los cuales retornan en una </w:t>
-      </w:r>
-      <w:proofErr w:type="spellStart"/>
-      <w:r>
-        <w:t>DataFrame</w:t>
-      </w:r>
-      <w:proofErr w:type="spellEnd"/>
-      <w:r>
-        <w:t xml:space="preserve"> de pandas con los datos solicitados.   </w:t>
+        <w:t xml:space="preserve">Los cuales retornan en una DataFrame de pandas con los datos solicitados.   </w:t>
       </w:r>
     </w:p>
     <w:p>
@@ -1428,25 +421,7 @@
         <w:jc w:val="both"/>
       </w:pPr>
       <w:r>
-        <w:t xml:space="preserve">La selección del indicador </w:t>
-      </w:r>
-      <w:proofErr w:type="spellStart"/>
-      <w:proofErr w:type="gramStart"/>
-      <w:r>
-        <w:t>ny.gdp.mktp</w:t>
-      </w:r>
-      <w:proofErr w:type="gramEnd"/>
-      <w:r>
-        <w:t>.</w:t>
-      </w:r>
-      <w:proofErr w:type="gramStart"/>
-      <w:r>
-        <w:t>kd.zg</w:t>
-      </w:r>
-      <w:proofErr w:type="spellEnd"/>
-      <w:proofErr w:type="gramEnd"/>
-      <w:r>
-        <w:t xml:space="preserve"> se refiere a la tasa de crecimiento porcentual anual del producto interno bruto (PIB) a precios de mercado en moneda local constante. Los datos, expresados ​​como un porcentaje, iniciarán un proceso de investigación que fortalecerá el análisis debido </w:t>
+        <w:t xml:space="preserve">La selección del indicador ny.gdp.mktp.kd.zg se refiere a la tasa de crecimiento porcentual anual del producto interno bruto (PIB) a precios de mercado en moneda local constante. Los datos, expresados ​​como un porcentaje, iniciarán un proceso de investigación que fortalecerá el análisis debido </w:t>
       </w:r>
       <w:r>
         <w:t xml:space="preserve">a distintos análisis descriptivos del indicador. </w:t>
@@ -1523,18 +498,10 @@
         <w:t xml:space="preserve">5, el otro periodo </w:t>
       </w:r>
       <w:r>
-        <w:t xml:space="preserve">serán </w:t>
-      </w:r>
-      <w:proofErr w:type="gramStart"/>
-      <w:r>
-        <w:t xml:space="preserve">los </w:t>
-      </w:r>
-      <w:r>
-        <w:t xml:space="preserve"> años</w:t>
-      </w:r>
-      <w:proofErr w:type="gramEnd"/>
-      <w:r>
-        <w:t xml:space="preserve"> anteriores a la pandemia y un último</w:t>
+        <w:t xml:space="preserve">serán los </w:t>
+      </w:r>
+      <w:r>
+        <w:t xml:space="preserve"> años anteriores a la pandemia y un último</w:t>
       </w:r>
       <w:r>
         <w:t xml:space="preserve">, después de </w:t>
@@ -1610,10 +577,7 @@
         <w:jc w:val="both"/>
       </w:pPr>
       <w:r>
-        <w:t>Revisión del PIB en los países de</w:t>
-      </w:r>
-      <w:r>
-        <w:t xml:space="preserve"> América Latina y del Sur</w:t>
+        <w:t>Revisión del PIB en los países de América Latina y del Sur</w:t>
       </w:r>
     </w:p>
     <w:p>
@@ -1631,11 +595,61 @@
       <w:pPr>
         <w:jc w:val="both"/>
       </w:pPr>
-    </w:p>
-    <w:p>
-      <w:pPr>
-        <w:jc w:val="both"/>
-      </w:pPr>
+      <w:r>
+        <w:t>Gasto</w:t>
+      </w:r>
+    </w:p>
+    <w:p>
+      <w:pPr>
+        <w:jc w:val="both"/>
+      </w:pPr>
+    </w:p>
+    <w:p>
+      <w:pPr>
+        <w:jc w:val="both"/>
+      </w:pPr>
+    </w:p>
+    <w:p>
+      <w:pPr>
+        <w:jc w:val="both"/>
+      </w:pPr>
+    </w:p>
+    <w:p>
+      <w:pPr>
+        <w:jc w:val="both"/>
+      </w:pPr>
+    </w:p>
+    <w:p>
+      <w:pPr>
+        <w:jc w:val="both"/>
+      </w:pPr>
+      <w:r>
+        <w:t>Temáticas de interés</w:t>
+      </w:r>
+    </w:p>
+    <w:p>
+      <w:pPr>
+        <w:jc w:val="both"/>
+      </w:pPr>
+      <w:r>
+        <w:t>Origen o composición del PIB por regiones y nacional</w:t>
+      </w:r>
+    </w:p>
+    <w:p>
+      <w:pPr>
+        <w:jc w:val="both"/>
+      </w:pPr>
+      <w:r>
+        <w:t>Ve la diferencia del origen en los años noventa y en la actualidad</w:t>
+      </w:r>
+    </w:p>
+    <w:p>
+      <w:pPr>
+        <w:jc w:val="both"/>
+      </w:pPr>
+      <w:r>
+        <w:t>Crecimiento  del PIB en los países del G7</w:t>
+      </w:r>
     </w:p>
     <w:p>
       <w:pPr>

</xml_diff>

<commit_message>
se corrigen codigos en graficos
</commit_message>
<xml_diff>
--- a/Indicadores.docx
+++ b/Indicadores.docx
@@ -31,7 +31,151 @@
           <w:b/>
           <w:bCs/>
         </w:rPr>
-        <w:t>"Comparative Analysis of Economic and Social Indicators in Chile (1990-Present): Verification of Public Narratives in an International Context"</w:t>
+        <w:t xml:space="preserve">"Comparative </w:t>
+      </w:r>
+      <w:proofErr w:type="spellStart"/>
+      <w:r>
+        <w:rPr>
+          <w:b/>
+          <w:bCs/>
+        </w:rPr>
+        <w:t>Analysis</w:t>
+      </w:r>
+      <w:proofErr w:type="spellEnd"/>
+      <w:r>
+        <w:rPr>
+          <w:b/>
+          <w:bCs/>
+        </w:rPr>
+        <w:t xml:space="preserve"> </w:t>
+      </w:r>
+      <w:proofErr w:type="spellStart"/>
+      <w:r>
+        <w:rPr>
+          <w:b/>
+          <w:bCs/>
+        </w:rPr>
+        <w:t>of</w:t>
+      </w:r>
+      <w:proofErr w:type="spellEnd"/>
+      <w:r>
+        <w:rPr>
+          <w:b/>
+          <w:bCs/>
+        </w:rPr>
+        <w:t xml:space="preserve"> </w:t>
+      </w:r>
+      <w:proofErr w:type="spellStart"/>
+      <w:r>
+        <w:rPr>
+          <w:b/>
+          <w:bCs/>
+        </w:rPr>
+        <w:t>Economic</w:t>
+      </w:r>
+      <w:proofErr w:type="spellEnd"/>
+      <w:r>
+        <w:rPr>
+          <w:b/>
+          <w:bCs/>
+        </w:rPr>
+        <w:t xml:space="preserve"> and Social </w:t>
+      </w:r>
+      <w:proofErr w:type="spellStart"/>
+      <w:r>
+        <w:rPr>
+          <w:b/>
+          <w:bCs/>
+        </w:rPr>
+        <w:t>Indicators</w:t>
+      </w:r>
+      <w:proofErr w:type="spellEnd"/>
+      <w:r>
+        <w:rPr>
+          <w:b/>
+          <w:bCs/>
+        </w:rPr>
+        <w:t xml:space="preserve"> in Chile (1990-Present): </w:t>
+      </w:r>
+      <w:proofErr w:type="spellStart"/>
+      <w:r>
+        <w:rPr>
+          <w:b/>
+          <w:bCs/>
+        </w:rPr>
+        <w:t>Verification</w:t>
+      </w:r>
+      <w:proofErr w:type="spellEnd"/>
+      <w:r>
+        <w:rPr>
+          <w:b/>
+          <w:bCs/>
+        </w:rPr>
+        <w:t xml:space="preserve"> </w:t>
+      </w:r>
+      <w:proofErr w:type="spellStart"/>
+      <w:r>
+        <w:rPr>
+          <w:b/>
+          <w:bCs/>
+        </w:rPr>
+        <w:t>of</w:t>
+      </w:r>
+      <w:proofErr w:type="spellEnd"/>
+      <w:r>
+        <w:rPr>
+          <w:b/>
+          <w:bCs/>
+        </w:rPr>
+        <w:t xml:space="preserve"> </w:t>
+      </w:r>
+      <w:proofErr w:type="spellStart"/>
+      <w:r>
+        <w:rPr>
+          <w:b/>
+          <w:bCs/>
+        </w:rPr>
+        <w:t>Public</w:t>
+      </w:r>
+      <w:proofErr w:type="spellEnd"/>
+      <w:r>
+        <w:rPr>
+          <w:b/>
+          <w:bCs/>
+        </w:rPr>
+        <w:t xml:space="preserve"> Narratives in </w:t>
+      </w:r>
+      <w:proofErr w:type="spellStart"/>
+      <w:r>
+        <w:rPr>
+          <w:b/>
+          <w:bCs/>
+        </w:rPr>
+        <w:t>an</w:t>
+      </w:r>
+      <w:proofErr w:type="spellEnd"/>
+      <w:r>
+        <w:rPr>
+          <w:b/>
+          <w:bCs/>
+        </w:rPr>
+        <w:t xml:space="preserve"> International </w:t>
+      </w:r>
+      <w:proofErr w:type="spellStart"/>
+      <w:r>
+        <w:rPr>
+          <w:b/>
+          <w:bCs/>
+        </w:rPr>
+        <w:t>Context</w:t>
+      </w:r>
+      <w:proofErr w:type="spellEnd"/>
+      <w:r>
+        <w:rPr>
+          <w:b/>
+          <w:bCs/>
+        </w:rPr>
+        <w:t>"</w:t>
       </w:r>
     </w:p>
     <w:p>
@@ -77,13 +221,31 @@
       <w:r>
         <w:t>, contextualizarlos (mediante comparaciones internacionales) y fundamentar su interpretación, evitando así el uso sesgado o incluso la difusión de </w:t>
       </w:r>
+      <w:proofErr w:type="spellStart"/>
       <w:r>
         <w:rPr>
           <w:i/>
           <w:iCs/>
         </w:rPr>
-        <w:t>fake news</w:t>
-      </w:r>
+        <w:t>fake</w:t>
+      </w:r>
+      <w:proofErr w:type="spellEnd"/>
+      <w:r>
+        <w:rPr>
+          <w:i/>
+          <w:iCs/>
+        </w:rPr>
+        <w:t xml:space="preserve"> </w:t>
+      </w:r>
+      <w:proofErr w:type="spellStart"/>
+      <w:r>
+        <w:rPr>
+          <w:i/>
+          <w:iCs/>
+        </w:rPr>
+        <w:t>news</w:t>
+      </w:r>
+      <w:proofErr w:type="spellEnd"/>
       <w:r>
         <w:t>.</w:t>
       </w:r>
@@ -195,50 +357,515 @@
       <w:pPr>
         <w:jc w:val="both"/>
       </w:pPr>
-      <w:r>
-        <w:t>Objective of the Study</w:t>
-      </w:r>
-    </w:p>
-    <w:p>
-      <w:pPr>
-        <w:jc w:val="both"/>
-      </w:pPr>
-    </w:p>
-    <w:p>
-      <w:pPr>
-        <w:jc w:val="both"/>
-      </w:pPr>
-      <w:r>
-        <w:t>This work arises from the need to clarify and analyze economic and social indicators frequently cited by different ideological sectors in Chile. The main purpose is to verify the validity of these data, contextualize them (through international comparisons), and substantiate their interpretation, thus avoiding biased use or even the spread of fake news.</w:t>
-      </w:r>
-    </w:p>
-    <w:p>
-      <w:pPr>
-        <w:jc w:val="both"/>
-      </w:pPr>
-      <w:r>
-        <w:t>Sources and Methodology</w:t>
-      </w:r>
-    </w:p>
-    <w:p>
-      <w:pPr>
-        <w:jc w:val="both"/>
-      </w:pPr>
-    </w:p>
-    <w:p>
-      <w:pPr>
-        <w:jc w:val="both"/>
-      </w:pPr>
-      <w:r>
-        <w:t>Data will be obtained from:</w:t>
-      </w:r>
-    </w:p>
-    <w:p>
-      <w:pPr>
-        <w:jc w:val="both"/>
-      </w:pPr>
-      <w:r>
-        <w:t>1. International organizations: the World Bank, the International Monetary Fund (IMF), and other similar institutions, to place Chile in a global context.</w:t>
+      <w:proofErr w:type="spellStart"/>
+      <w:r>
+        <w:t>Objective</w:t>
+      </w:r>
+      <w:proofErr w:type="spellEnd"/>
+      <w:r>
+        <w:t xml:space="preserve"> </w:t>
+      </w:r>
+      <w:proofErr w:type="spellStart"/>
+      <w:r>
+        <w:t>of</w:t>
+      </w:r>
+      <w:proofErr w:type="spellEnd"/>
+      <w:r>
+        <w:t xml:space="preserve"> </w:t>
+      </w:r>
+      <w:proofErr w:type="spellStart"/>
+      <w:r>
+        <w:t>the</w:t>
+      </w:r>
+      <w:proofErr w:type="spellEnd"/>
+      <w:r>
+        <w:t xml:space="preserve"> </w:t>
+      </w:r>
+      <w:proofErr w:type="spellStart"/>
+      <w:r>
+        <w:t>Study</w:t>
+      </w:r>
+      <w:proofErr w:type="spellEnd"/>
+    </w:p>
+    <w:p>
+      <w:pPr>
+        <w:jc w:val="both"/>
+      </w:pPr>
+    </w:p>
+    <w:p>
+      <w:pPr>
+        <w:jc w:val="both"/>
+      </w:pPr>
+      <w:proofErr w:type="spellStart"/>
+      <w:r>
+        <w:t>This</w:t>
+      </w:r>
+      <w:proofErr w:type="spellEnd"/>
+      <w:r>
+        <w:t xml:space="preserve"> </w:t>
+      </w:r>
+      <w:proofErr w:type="spellStart"/>
+      <w:r>
+        <w:t>work</w:t>
+      </w:r>
+      <w:proofErr w:type="spellEnd"/>
+      <w:r>
+        <w:t xml:space="preserve"> </w:t>
+      </w:r>
+      <w:proofErr w:type="spellStart"/>
+      <w:r>
+        <w:t>arises</w:t>
+      </w:r>
+      <w:proofErr w:type="spellEnd"/>
+      <w:r>
+        <w:t xml:space="preserve"> </w:t>
+      </w:r>
+      <w:proofErr w:type="spellStart"/>
+      <w:r>
+        <w:t>from</w:t>
+      </w:r>
+      <w:proofErr w:type="spellEnd"/>
+      <w:r>
+        <w:t xml:space="preserve"> </w:t>
+      </w:r>
+      <w:proofErr w:type="spellStart"/>
+      <w:r>
+        <w:t>the</w:t>
+      </w:r>
+      <w:proofErr w:type="spellEnd"/>
+      <w:r>
+        <w:t xml:space="preserve"> </w:t>
+      </w:r>
+      <w:proofErr w:type="spellStart"/>
+      <w:r>
+        <w:t>need</w:t>
+      </w:r>
+      <w:proofErr w:type="spellEnd"/>
+      <w:r>
+        <w:t xml:space="preserve"> to </w:t>
+      </w:r>
+      <w:proofErr w:type="spellStart"/>
+      <w:r>
+        <w:t>clarify</w:t>
+      </w:r>
+      <w:proofErr w:type="spellEnd"/>
+      <w:r>
+        <w:t xml:space="preserve"> and </w:t>
+      </w:r>
+      <w:proofErr w:type="spellStart"/>
+      <w:r>
+        <w:t>analyze</w:t>
+      </w:r>
+      <w:proofErr w:type="spellEnd"/>
+      <w:r>
+        <w:t xml:space="preserve"> </w:t>
+      </w:r>
+      <w:proofErr w:type="spellStart"/>
+      <w:r>
+        <w:t>economic</w:t>
+      </w:r>
+      <w:proofErr w:type="spellEnd"/>
+      <w:r>
+        <w:t xml:space="preserve"> and social </w:t>
+      </w:r>
+      <w:proofErr w:type="spellStart"/>
+      <w:r>
+        <w:t>indicators</w:t>
+      </w:r>
+      <w:proofErr w:type="spellEnd"/>
+      <w:r>
+        <w:t xml:space="preserve"> </w:t>
+      </w:r>
+      <w:proofErr w:type="spellStart"/>
+      <w:r>
+        <w:t>frequently</w:t>
+      </w:r>
+      <w:proofErr w:type="spellEnd"/>
+      <w:r>
+        <w:t xml:space="preserve"> </w:t>
+      </w:r>
+      <w:proofErr w:type="spellStart"/>
+      <w:r>
+        <w:t>cited</w:t>
+      </w:r>
+      <w:proofErr w:type="spellEnd"/>
+      <w:r>
+        <w:t xml:space="preserve"> </w:t>
+      </w:r>
+      <w:proofErr w:type="spellStart"/>
+      <w:r>
+        <w:t>by</w:t>
+      </w:r>
+      <w:proofErr w:type="spellEnd"/>
+      <w:r>
+        <w:t xml:space="preserve"> </w:t>
+      </w:r>
+      <w:proofErr w:type="spellStart"/>
+      <w:r>
+        <w:t>different</w:t>
+      </w:r>
+      <w:proofErr w:type="spellEnd"/>
+      <w:r>
+        <w:t xml:space="preserve"> </w:t>
+      </w:r>
+      <w:proofErr w:type="spellStart"/>
+      <w:r>
+        <w:t>ideological</w:t>
+      </w:r>
+      <w:proofErr w:type="spellEnd"/>
+      <w:r>
+        <w:t xml:space="preserve"> </w:t>
+      </w:r>
+      <w:proofErr w:type="spellStart"/>
+      <w:r>
+        <w:t>sectors</w:t>
+      </w:r>
+      <w:proofErr w:type="spellEnd"/>
+      <w:r>
+        <w:t xml:space="preserve"> in Chile. </w:t>
+      </w:r>
+      <w:proofErr w:type="spellStart"/>
+      <w:r>
+        <w:t>The</w:t>
+      </w:r>
+      <w:proofErr w:type="spellEnd"/>
+      <w:r>
+        <w:t xml:space="preserve"> </w:t>
+      </w:r>
+      <w:proofErr w:type="spellStart"/>
+      <w:r>
+        <w:t>main</w:t>
+      </w:r>
+      <w:proofErr w:type="spellEnd"/>
+      <w:r>
+        <w:t xml:space="preserve"> </w:t>
+      </w:r>
+      <w:proofErr w:type="spellStart"/>
+      <w:r>
+        <w:t>purpose</w:t>
+      </w:r>
+      <w:proofErr w:type="spellEnd"/>
+      <w:r>
+        <w:t xml:space="preserve"> </w:t>
+      </w:r>
+      <w:proofErr w:type="spellStart"/>
+      <w:r>
+        <w:t>is</w:t>
+      </w:r>
+      <w:proofErr w:type="spellEnd"/>
+      <w:r>
+        <w:t xml:space="preserve"> to </w:t>
+      </w:r>
+      <w:proofErr w:type="spellStart"/>
+      <w:r>
+        <w:t>verify</w:t>
+      </w:r>
+      <w:proofErr w:type="spellEnd"/>
+      <w:r>
+        <w:t xml:space="preserve"> </w:t>
+      </w:r>
+      <w:proofErr w:type="spellStart"/>
+      <w:r>
+        <w:t>the</w:t>
+      </w:r>
+      <w:proofErr w:type="spellEnd"/>
+      <w:r>
+        <w:t xml:space="preserve"> </w:t>
+      </w:r>
+      <w:proofErr w:type="spellStart"/>
+      <w:r>
+        <w:t>validity</w:t>
+      </w:r>
+      <w:proofErr w:type="spellEnd"/>
+      <w:r>
+        <w:t xml:space="preserve"> </w:t>
+      </w:r>
+      <w:proofErr w:type="spellStart"/>
+      <w:r>
+        <w:t>of</w:t>
+      </w:r>
+      <w:proofErr w:type="spellEnd"/>
+      <w:r>
+        <w:t xml:space="preserve"> </w:t>
+      </w:r>
+      <w:proofErr w:type="spellStart"/>
+      <w:r>
+        <w:t>these</w:t>
+      </w:r>
+      <w:proofErr w:type="spellEnd"/>
+      <w:r>
+        <w:t xml:space="preserve"> data, </w:t>
+      </w:r>
+      <w:proofErr w:type="spellStart"/>
+      <w:r>
+        <w:t>contextualize</w:t>
+      </w:r>
+      <w:proofErr w:type="spellEnd"/>
+      <w:r>
+        <w:t xml:space="preserve"> </w:t>
+      </w:r>
+      <w:proofErr w:type="spellStart"/>
+      <w:r>
+        <w:t>them</w:t>
+      </w:r>
+      <w:proofErr w:type="spellEnd"/>
+      <w:r>
+        <w:t xml:space="preserve"> (</w:t>
+      </w:r>
+      <w:proofErr w:type="spellStart"/>
+      <w:r>
+        <w:t>through</w:t>
+      </w:r>
+      <w:proofErr w:type="spellEnd"/>
+      <w:r>
+        <w:t xml:space="preserve"> </w:t>
+      </w:r>
+      <w:proofErr w:type="spellStart"/>
+      <w:r>
+        <w:t>international</w:t>
+      </w:r>
+      <w:proofErr w:type="spellEnd"/>
+      <w:r>
+        <w:t xml:space="preserve"> </w:t>
+      </w:r>
+      <w:proofErr w:type="spellStart"/>
+      <w:r>
+        <w:t>comparisons</w:t>
+      </w:r>
+      <w:proofErr w:type="spellEnd"/>
+      <w:r>
+        <w:t xml:space="preserve">), and </w:t>
+      </w:r>
+      <w:proofErr w:type="spellStart"/>
+      <w:r>
+        <w:t>substantiate</w:t>
+      </w:r>
+      <w:proofErr w:type="spellEnd"/>
+      <w:r>
+        <w:t xml:space="preserve"> </w:t>
+      </w:r>
+      <w:proofErr w:type="spellStart"/>
+      <w:r>
+        <w:t>their</w:t>
+      </w:r>
+      <w:proofErr w:type="spellEnd"/>
+      <w:r>
+        <w:t xml:space="preserve"> </w:t>
+      </w:r>
+      <w:proofErr w:type="spellStart"/>
+      <w:r>
+        <w:t>interpretation</w:t>
+      </w:r>
+      <w:proofErr w:type="spellEnd"/>
+      <w:r>
+        <w:t xml:space="preserve">, </w:t>
+      </w:r>
+      <w:proofErr w:type="spellStart"/>
+      <w:r>
+        <w:t>thus</w:t>
+      </w:r>
+      <w:proofErr w:type="spellEnd"/>
+      <w:r>
+        <w:t xml:space="preserve"> </w:t>
+      </w:r>
+      <w:proofErr w:type="spellStart"/>
+      <w:r>
+        <w:t>avoiding</w:t>
+      </w:r>
+      <w:proofErr w:type="spellEnd"/>
+      <w:r>
+        <w:t xml:space="preserve"> </w:t>
+      </w:r>
+      <w:proofErr w:type="spellStart"/>
+      <w:r>
+        <w:t>biased</w:t>
+      </w:r>
+      <w:proofErr w:type="spellEnd"/>
+      <w:r>
+        <w:t xml:space="preserve"> use </w:t>
+      </w:r>
+      <w:proofErr w:type="spellStart"/>
+      <w:r>
+        <w:t>or</w:t>
+      </w:r>
+      <w:proofErr w:type="spellEnd"/>
+      <w:r>
+        <w:t xml:space="preserve"> </w:t>
+      </w:r>
+      <w:proofErr w:type="spellStart"/>
+      <w:r>
+        <w:t>even</w:t>
+      </w:r>
+      <w:proofErr w:type="spellEnd"/>
+      <w:r>
+        <w:t xml:space="preserve"> </w:t>
+      </w:r>
+      <w:proofErr w:type="spellStart"/>
+      <w:r>
+        <w:t>the</w:t>
+      </w:r>
+      <w:proofErr w:type="spellEnd"/>
+      <w:r>
+        <w:t xml:space="preserve"> spread </w:t>
+      </w:r>
+      <w:proofErr w:type="spellStart"/>
+      <w:r>
+        <w:t>of</w:t>
+      </w:r>
+      <w:proofErr w:type="spellEnd"/>
+      <w:r>
+        <w:t xml:space="preserve"> </w:t>
+      </w:r>
+      <w:proofErr w:type="spellStart"/>
+      <w:r>
+        <w:t>fake</w:t>
+      </w:r>
+      <w:proofErr w:type="spellEnd"/>
+      <w:r>
+        <w:t xml:space="preserve"> </w:t>
+      </w:r>
+      <w:proofErr w:type="spellStart"/>
+      <w:r>
+        <w:t>news</w:t>
+      </w:r>
+      <w:proofErr w:type="spellEnd"/>
+      <w:r>
+        <w:t>.</w:t>
+      </w:r>
+    </w:p>
+    <w:p>
+      <w:pPr>
+        <w:jc w:val="both"/>
+      </w:pPr>
+      <w:proofErr w:type="spellStart"/>
+      <w:r>
+        <w:t>Sources</w:t>
+      </w:r>
+      <w:proofErr w:type="spellEnd"/>
+      <w:r>
+        <w:t xml:space="preserve"> and </w:t>
+      </w:r>
+      <w:proofErr w:type="spellStart"/>
+      <w:r>
+        <w:t>Methodology</w:t>
+      </w:r>
+      <w:proofErr w:type="spellEnd"/>
+    </w:p>
+    <w:p>
+      <w:pPr>
+        <w:jc w:val="both"/>
+      </w:pPr>
+    </w:p>
+    <w:p>
+      <w:pPr>
+        <w:jc w:val="both"/>
+      </w:pPr>
+      <w:r>
+        <w:t xml:space="preserve">Data </w:t>
+      </w:r>
+      <w:proofErr w:type="spellStart"/>
+      <w:r>
+        <w:t>will</w:t>
+      </w:r>
+      <w:proofErr w:type="spellEnd"/>
+      <w:r>
+        <w:t xml:space="preserve"> be </w:t>
+      </w:r>
+      <w:proofErr w:type="spellStart"/>
+      <w:r>
+        <w:t>obtained</w:t>
+      </w:r>
+      <w:proofErr w:type="spellEnd"/>
+      <w:r>
+        <w:t xml:space="preserve"> </w:t>
+      </w:r>
+      <w:proofErr w:type="spellStart"/>
+      <w:r>
+        <w:t>from</w:t>
+      </w:r>
+      <w:proofErr w:type="spellEnd"/>
+      <w:r>
+        <w:t>:</w:t>
+      </w:r>
+    </w:p>
+    <w:p>
+      <w:pPr>
+        <w:jc w:val="both"/>
+      </w:pPr>
+      <w:r>
+        <w:t xml:space="preserve">1. International </w:t>
+      </w:r>
+      <w:proofErr w:type="spellStart"/>
+      <w:r>
+        <w:t>organizations</w:t>
+      </w:r>
+      <w:proofErr w:type="spellEnd"/>
+      <w:r>
+        <w:t xml:space="preserve">: </w:t>
+      </w:r>
+      <w:proofErr w:type="spellStart"/>
+      <w:r>
+        <w:t>the</w:t>
+      </w:r>
+      <w:proofErr w:type="spellEnd"/>
+      <w:r>
+        <w:t xml:space="preserve"> </w:t>
+      </w:r>
+      <w:proofErr w:type="spellStart"/>
+      <w:r>
+        <w:t>World</w:t>
+      </w:r>
+      <w:proofErr w:type="spellEnd"/>
+      <w:r>
+        <w:t xml:space="preserve"> Bank, </w:t>
+      </w:r>
+      <w:proofErr w:type="spellStart"/>
+      <w:r>
+        <w:t>the</w:t>
+      </w:r>
+      <w:proofErr w:type="spellEnd"/>
+      <w:r>
+        <w:t xml:space="preserve"> International </w:t>
+      </w:r>
+      <w:proofErr w:type="spellStart"/>
+      <w:r>
+        <w:t>Monetary</w:t>
+      </w:r>
+      <w:proofErr w:type="spellEnd"/>
+      <w:r>
+        <w:t xml:space="preserve"> </w:t>
+      </w:r>
+      <w:proofErr w:type="spellStart"/>
+      <w:r>
+        <w:t>Fund</w:t>
+      </w:r>
+      <w:proofErr w:type="spellEnd"/>
+      <w:r>
+        <w:t xml:space="preserve"> (IMF), and </w:t>
+      </w:r>
+      <w:proofErr w:type="spellStart"/>
+      <w:r>
+        <w:t>other</w:t>
+      </w:r>
+      <w:proofErr w:type="spellEnd"/>
+      <w:r>
+        <w:t xml:space="preserve"> similar </w:t>
+      </w:r>
+      <w:proofErr w:type="spellStart"/>
+      <w:r>
+        <w:t>institutions</w:t>
+      </w:r>
+      <w:proofErr w:type="spellEnd"/>
+      <w:r>
+        <w:t xml:space="preserve">, to place Chile in a global </w:t>
+      </w:r>
+      <w:proofErr w:type="spellStart"/>
+      <w:r>
+        <w:t>context</w:t>
+      </w:r>
+      <w:proofErr w:type="spellEnd"/>
+      <w:r>
+        <w:t>.</w:t>
       </w:r>
     </w:p>
     <w:p>
@@ -247,31 +874,379 @@
       </w:pPr>
       <w:r>
         <w:lastRenderedPageBreak/>
-        <w:t>2. National institutions: the Central Bank of Chile, the National Institute of Statistics (INE), among others, to delve deeper into country-specific statistics.</w:t>
-      </w:r>
-    </w:p>
-    <w:p>
-      <w:pPr>
-        <w:jc w:val="both"/>
-      </w:pPr>
-      <w:r>
-        <w:t>The analysis period spans from the 1990s to the present, allowing for the assessment of long-term trends.</w:t>
-      </w:r>
-    </w:p>
-    <w:p>
-      <w:pPr>
-        <w:jc w:val="both"/>
-      </w:pPr>
-      <w:r>
-        <w:t>Critical Approach</w:t>
-      </w:r>
-    </w:p>
-    <w:p>
-      <w:pPr>
-        <w:jc w:val="both"/>
-      </w:pPr>
-      <w:r>
-        <w:t>This analysis seeks to bring rigor to the public debate, differentiating between ideological perceptions and statistical reality.</w:t>
+        <w:t xml:space="preserve">2. </w:t>
+      </w:r>
+      <w:proofErr w:type="spellStart"/>
+      <w:r>
+        <w:t>National</w:t>
+      </w:r>
+      <w:proofErr w:type="spellEnd"/>
+      <w:r>
+        <w:t xml:space="preserve"> </w:t>
+      </w:r>
+      <w:proofErr w:type="spellStart"/>
+      <w:r>
+        <w:t>institutions</w:t>
+      </w:r>
+      <w:proofErr w:type="spellEnd"/>
+      <w:r>
+        <w:t xml:space="preserve">: </w:t>
+      </w:r>
+      <w:proofErr w:type="spellStart"/>
+      <w:r>
+        <w:t>the</w:t>
+      </w:r>
+      <w:proofErr w:type="spellEnd"/>
+      <w:r>
+        <w:t xml:space="preserve"> Central Bank </w:t>
+      </w:r>
+      <w:proofErr w:type="spellStart"/>
+      <w:r>
+        <w:t>of</w:t>
+      </w:r>
+      <w:proofErr w:type="spellEnd"/>
+      <w:r>
+        <w:t xml:space="preserve"> Chile, </w:t>
+      </w:r>
+      <w:proofErr w:type="spellStart"/>
+      <w:r>
+        <w:t>the</w:t>
+      </w:r>
+      <w:proofErr w:type="spellEnd"/>
+      <w:r>
+        <w:t xml:space="preserve"> </w:t>
+      </w:r>
+      <w:proofErr w:type="spellStart"/>
+      <w:r>
+        <w:t>National</w:t>
+      </w:r>
+      <w:proofErr w:type="spellEnd"/>
+      <w:r>
+        <w:t xml:space="preserve"> </w:t>
+      </w:r>
+      <w:proofErr w:type="spellStart"/>
+      <w:r>
+        <w:t>Institute</w:t>
+      </w:r>
+      <w:proofErr w:type="spellEnd"/>
+      <w:r>
+        <w:t xml:space="preserve"> </w:t>
+      </w:r>
+      <w:proofErr w:type="spellStart"/>
+      <w:r>
+        <w:t>of</w:t>
+      </w:r>
+      <w:proofErr w:type="spellEnd"/>
+      <w:r>
+        <w:t xml:space="preserve"> </w:t>
+      </w:r>
+      <w:proofErr w:type="spellStart"/>
+      <w:r>
+        <w:t>Statistics</w:t>
+      </w:r>
+      <w:proofErr w:type="spellEnd"/>
+      <w:r>
+        <w:t xml:space="preserve"> (INE), </w:t>
+      </w:r>
+      <w:proofErr w:type="spellStart"/>
+      <w:r>
+        <w:t>among</w:t>
+      </w:r>
+      <w:proofErr w:type="spellEnd"/>
+      <w:r>
+        <w:t xml:space="preserve"> </w:t>
+      </w:r>
+      <w:proofErr w:type="spellStart"/>
+      <w:r>
+        <w:t>others</w:t>
+      </w:r>
+      <w:proofErr w:type="spellEnd"/>
+      <w:r>
+        <w:t xml:space="preserve">, to </w:t>
+      </w:r>
+      <w:proofErr w:type="spellStart"/>
+      <w:r>
+        <w:t>delve</w:t>
+      </w:r>
+      <w:proofErr w:type="spellEnd"/>
+      <w:r>
+        <w:t xml:space="preserve"> </w:t>
+      </w:r>
+      <w:proofErr w:type="spellStart"/>
+      <w:r>
+        <w:t>deeper</w:t>
+      </w:r>
+      <w:proofErr w:type="spellEnd"/>
+      <w:r>
+        <w:t xml:space="preserve"> </w:t>
+      </w:r>
+      <w:proofErr w:type="spellStart"/>
+      <w:r>
+        <w:t>into</w:t>
+      </w:r>
+      <w:proofErr w:type="spellEnd"/>
+      <w:r>
+        <w:t xml:space="preserve"> country-</w:t>
+      </w:r>
+      <w:proofErr w:type="spellStart"/>
+      <w:r>
+        <w:t>specific</w:t>
+      </w:r>
+      <w:proofErr w:type="spellEnd"/>
+      <w:r>
+        <w:t xml:space="preserve"> </w:t>
+      </w:r>
+      <w:proofErr w:type="spellStart"/>
+      <w:r>
+        <w:t>statistics</w:t>
+      </w:r>
+      <w:proofErr w:type="spellEnd"/>
+      <w:r>
+        <w:t>.</w:t>
+      </w:r>
+    </w:p>
+    <w:p>
+      <w:pPr>
+        <w:jc w:val="both"/>
+      </w:pPr>
+      <w:proofErr w:type="spellStart"/>
+      <w:r>
+        <w:t>The</w:t>
+      </w:r>
+      <w:proofErr w:type="spellEnd"/>
+      <w:r>
+        <w:t xml:space="preserve"> </w:t>
+      </w:r>
+      <w:proofErr w:type="spellStart"/>
+      <w:r>
+        <w:t>analysis</w:t>
+      </w:r>
+      <w:proofErr w:type="spellEnd"/>
+      <w:r>
+        <w:t xml:space="preserve"> </w:t>
+      </w:r>
+      <w:proofErr w:type="spellStart"/>
+      <w:r>
+        <w:t>period</w:t>
+      </w:r>
+      <w:proofErr w:type="spellEnd"/>
+      <w:r>
+        <w:t xml:space="preserve"> </w:t>
+      </w:r>
+      <w:proofErr w:type="spellStart"/>
+      <w:r>
+        <w:t>spans</w:t>
+      </w:r>
+      <w:proofErr w:type="spellEnd"/>
+      <w:r>
+        <w:t xml:space="preserve"> </w:t>
+      </w:r>
+      <w:proofErr w:type="spellStart"/>
+      <w:r>
+        <w:t>from</w:t>
+      </w:r>
+      <w:proofErr w:type="spellEnd"/>
+      <w:r>
+        <w:t xml:space="preserve"> </w:t>
+      </w:r>
+      <w:proofErr w:type="spellStart"/>
+      <w:r>
+        <w:t>the</w:t>
+      </w:r>
+      <w:proofErr w:type="spellEnd"/>
+      <w:r>
+        <w:t xml:space="preserve"> 1990s to </w:t>
+      </w:r>
+      <w:proofErr w:type="spellStart"/>
+      <w:r>
+        <w:t>the</w:t>
+      </w:r>
+      <w:proofErr w:type="spellEnd"/>
+      <w:r>
+        <w:t xml:space="preserve"> </w:t>
+      </w:r>
+      <w:proofErr w:type="spellStart"/>
+      <w:r>
+        <w:t>present</w:t>
+      </w:r>
+      <w:proofErr w:type="spellEnd"/>
+      <w:r>
+        <w:t xml:space="preserve">, </w:t>
+      </w:r>
+      <w:proofErr w:type="spellStart"/>
+      <w:r>
+        <w:t>allowing</w:t>
+      </w:r>
+      <w:proofErr w:type="spellEnd"/>
+      <w:r>
+        <w:t xml:space="preserve"> </w:t>
+      </w:r>
+      <w:proofErr w:type="spellStart"/>
+      <w:r>
+        <w:t>for</w:t>
+      </w:r>
+      <w:proofErr w:type="spellEnd"/>
+      <w:r>
+        <w:t xml:space="preserve"> </w:t>
+      </w:r>
+      <w:proofErr w:type="spellStart"/>
+      <w:r>
+        <w:t>the</w:t>
+      </w:r>
+      <w:proofErr w:type="spellEnd"/>
+      <w:r>
+        <w:t xml:space="preserve"> </w:t>
+      </w:r>
+      <w:proofErr w:type="spellStart"/>
+      <w:r>
+        <w:t>assessment</w:t>
+      </w:r>
+      <w:proofErr w:type="spellEnd"/>
+      <w:r>
+        <w:t xml:space="preserve"> </w:t>
+      </w:r>
+      <w:proofErr w:type="spellStart"/>
+      <w:r>
+        <w:t>of</w:t>
+      </w:r>
+      <w:proofErr w:type="spellEnd"/>
+      <w:r>
+        <w:t xml:space="preserve"> </w:t>
+      </w:r>
+      <w:proofErr w:type="spellStart"/>
+      <w:r>
+        <w:t>long-term</w:t>
+      </w:r>
+      <w:proofErr w:type="spellEnd"/>
+      <w:r>
+        <w:t xml:space="preserve"> </w:t>
+      </w:r>
+      <w:proofErr w:type="spellStart"/>
+      <w:r>
+        <w:t>trends</w:t>
+      </w:r>
+      <w:proofErr w:type="spellEnd"/>
+      <w:r>
+        <w:t>.</w:t>
+      </w:r>
+    </w:p>
+    <w:p>
+      <w:pPr>
+        <w:jc w:val="both"/>
+      </w:pPr>
+      <w:proofErr w:type="spellStart"/>
+      <w:r>
+        <w:t>Critical</w:t>
+      </w:r>
+      <w:proofErr w:type="spellEnd"/>
+      <w:r>
+        <w:t xml:space="preserve"> </w:t>
+      </w:r>
+      <w:proofErr w:type="spellStart"/>
+      <w:r>
+        <w:t>Approach</w:t>
+      </w:r>
+      <w:proofErr w:type="spellEnd"/>
+    </w:p>
+    <w:p>
+      <w:pPr>
+        <w:jc w:val="both"/>
+      </w:pPr>
+      <w:proofErr w:type="spellStart"/>
+      <w:r>
+        <w:t>This</w:t>
+      </w:r>
+      <w:proofErr w:type="spellEnd"/>
+      <w:r>
+        <w:t xml:space="preserve"> </w:t>
+      </w:r>
+      <w:proofErr w:type="spellStart"/>
+      <w:r>
+        <w:t>analysis</w:t>
+      </w:r>
+      <w:proofErr w:type="spellEnd"/>
+      <w:r>
+        <w:t xml:space="preserve"> </w:t>
+      </w:r>
+      <w:proofErr w:type="spellStart"/>
+      <w:r>
+        <w:t>seeks</w:t>
+      </w:r>
+      <w:proofErr w:type="spellEnd"/>
+      <w:r>
+        <w:t xml:space="preserve"> to </w:t>
+      </w:r>
+      <w:proofErr w:type="spellStart"/>
+      <w:r>
+        <w:t>bring</w:t>
+      </w:r>
+      <w:proofErr w:type="spellEnd"/>
+      <w:r>
+        <w:t xml:space="preserve"> rigor to </w:t>
+      </w:r>
+      <w:proofErr w:type="spellStart"/>
+      <w:r>
+        <w:t>the</w:t>
+      </w:r>
+      <w:proofErr w:type="spellEnd"/>
+      <w:r>
+        <w:t xml:space="preserve"> </w:t>
+      </w:r>
+      <w:proofErr w:type="spellStart"/>
+      <w:r>
+        <w:t>public</w:t>
+      </w:r>
+      <w:proofErr w:type="spellEnd"/>
+      <w:r>
+        <w:t xml:space="preserve"> debate, </w:t>
+      </w:r>
+      <w:proofErr w:type="spellStart"/>
+      <w:r>
+        <w:t>differentiating</w:t>
+      </w:r>
+      <w:proofErr w:type="spellEnd"/>
+      <w:r>
+        <w:t xml:space="preserve"> </w:t>
+      </w:r>
+      <w:proofErr w:type="spellStart"/>
+      <w:r>
+        <w:t>between</w:t>
+      </w:r>
+      <w:proofErr w:type="spellEnd"/>
+      <w:r>
+        <w:t xml:space="preserve"> </w:t>
+      </w:r>
+      <w:proofErr w:type="spellStart"/>
+      <w:r>
+        <w:t>ideological</w:t>
+      </w:r>
+      <w:proofErr w:type="spellEnd"/>
+      <w:r>
+        <w:t xml:space="preserve"> </w:t>
+      </w:r>
+      <w:proofErr w:type="spellStart"/>
+      <w:r>
+        <w:t>perceptions</w:t>
+      </w:r>
+      <w:proofErr w:type="spellEnd"/>
+      <w:r>
+        <w:t xml:space="preserve"> and </w:t>
+      </w:r>
+      <w:proofErr w:type="spellStart"/>
+      <w:r>
+        <w:t>statistical</w:t>
+      </w:r>
+      <w:proofErr w:type="spellEnd"/>
+      <w:r>
+        <w:t xml:space="preserve"> </w:t>
+      </w:r>
+      <w:proofErr w:type="spellStart"/>
+      <w:r>
+        <w:t>reality</w:t>
+      </w:r>
+      <w:proofErr w:type="spellEnd"/>
+      <w:r>
+        <w:t>.</w:t>
       </w:r>
     </w:p>
     <w:p>
@@ -300,23 +1275,47 @@
         <w:jc w:val="both"/>
       </w:pPr>
       <w:r>
-        <w:t>indicadores: Códigos de los indicadores (ej: "NY.GDP.MKTP.CD" para PIB).</w:t>
-      </w:r>
-    </w:p>
-    <w:p>
-      <w:pPr>
-        <w:jc w:val="both"/>
-      </w:pPr>
-      <w:r>
-        <w:t>países: Códigos de países (ej: "CL" para Chile, "US" para Estados Unidos).</w:t>
-      </w:r>
-    </w:p>
-    <w:p>
-      <w:pPr>
-        <w:jc w:val="both"/>
-      </w:pPr>
-      <w:r>
-        <w:t>inicio y fin: Años de inicio y fin del período (ej: 2000, 2020).</w:t>
+        <w:t>indicadores: Códigos de los indicadores (</w:t>
+      </w:r>
+      <w:proofErr w:type="spellStart"/>
+      <w:r>
+        <w:t>ej</w:t>
+      </w:r>
+      <w:proofErr w:type="spellEnd"/>
+      <w:r>
+        <w:t>: "NY.GDP.MKTP.CD" para PIB).</w:t>
+      </w:r>
+    </w:p>
+    <w:p>
+      <w:pPr>
+        <w:jc w:val="both"/>
+      </w:pPr>
+      <w:r>
+        <w:t>países: Códigos de países (</w:t>
+      </w:r>
+      <w:proofErr w:type="spellStart"/>
+      <w:r>
+        <w:t>ej</w:t>
+      </w:r>
+      <w:proofErr w:type="spellEnd"/>
+      <w:r>
+        <w:t>: "CL" para Chile, "US" para Estados Unidos).</w:t>
+      </w:r>
+    </w:p>
+    <w:p>
+      <w:pPr>
+        <w:jc w:val="both"/>
+      </w:pPr>
+      <w:r>
+        <w:t>inicio y fin: Años de inicio y fin del período (</w:t>
+      </w:r>
+      <w:proofErr w:type="spellStart"/>
+      <w:r>
+        <w:t>ej</w:t>
+      </w:r>
+      <w:proofErr w:type="spellEnd"/>
+      <w:r>
+        <w:t>: 2000, 2020).</w:t>
       </w:r>
     </w:p>
     <w:p>
@@ -327,7 +1326,15 @@
         <w:jc w:val="both"/>
       </w:pPr>
       <w:r>
-        <w:t xml:space="preserve">Los cuales retornan en una DataFrame de pandas con los datos solicitados.   </w:t>
+        <w:t xml:space="preserve">Los cuales retornan en una </w:t>
+      </w:r>
+      <w:proofErr w:type="spellStart"/>
+      <w:r>
+        <w:t>DataFrame</w:t>
+      </w:r>
+      <w:proofErr w:type="spellEnd"/>
+      <w:r>
+        <w:t xml:space="preserve"> de pandas con los datos solicitados.   </w:t>
       </w:r>
     </w:p>
     <w:p>
@@ -421,7 +1428,15 @@
         <w:jc w:val="both"/>
       </w:pPr>
       <w:r>
-        <w:t xml:space="preserve">La selección del indicador ny.gdp.mktp.kd.zg se refiere a la tasa de crecimiento porcentual anual del producto interno bruto (PIB) a precios de mercado en moneda local constante. Los datos, expresados ​​como un porcentaje, iniciarán un proceso de investigación que fortalecerá el análisis debido </w:t>
+        <w:t xml:space="preserve">La selección del indicador </w:t>
+      </w:r>
+      <w:proofErr w:type="spellStart"/>
+      <w:r>
+        <w:t>ny.gdp.mktp.kd.zg</w:t>
+      </w:r>
+      <w:proofErr w:type="spellEnd"/>
+      <w:r>
+        <w:t xml:space="preserve"> se refiere a la tasa de crecimiento porcentual anual del producto interno bruto (PIB) a precios de mercado en moneda local constante. Los datos, expresados ​​como un porcentaje, iniciarán un proceso de investigación que fortalecerá el análisis debido </w:t>
       </w:r>
       <w:r>
         <w:t xml:space="preserve">a distintos análisis descriptivos del indicador. </w:t>
@@ -668,6 +1683,584 @@
       <w:r>
         <w:t>Deuda del 42% del PIB</w:t>
       </w:r>
+    </w:p>
+    <w:p>
+      <w:pPr>
+        <w:jc w:val="both"/>
+      </w:pPr>
+    </w:p>
+    <w:p>
+      <w:pPr>
+        <w:jc w:val="both"/>
+      </w:pPr>
+    </w:p>
+    <w:p>
+      <w:pPr>
+        <w:jc w:val="both"/>
+      </w:pPr>
+    </w:p>
+    <w:p>
+      <w:pPr>
+        <w:jc w:val="both"/>
+      </w:pPr>
+    </w:p>
+    <w:p>
+      <w:pPr>
+        <w:jc w:val="both"/>
+      </w:pPr>
+    </w:p>
+    <w:p>
+      <w:pPr>
+        <w:jc w:val="both"/>
+      </w:pPr>
+    </w:p>
+    <w:p>
+      <w:pPr>
+        <w:jc w:val="both"/>
+      </w:pPr>
+      <w:r>
+        <w:lastRenderedPageBreak/>
+        <w:t>¡Excelente pregunta! Es clave entender la relación entre **el gasto público (en educación/salud) y el PIB**. Aquí está la explicación detallada:</w:t>
+      </w:r>
+    </w:p>
+    <w:p>
+      <w:pPr>
+        <w:jc w:val="both"/>
+      </w:pPr>
+    </w:p>
+    <w:p>
+      <w:pPr>
+        <w:jc w:val="both"/>
+      </w:pPr>
+      <w:r>
+        <w:t>---</w:t>
+      </w:r>
+    </w:p>
+    <w:p>
+      <w:pPr>
+        <w:jc w:val="both"/>
+      </w:pPr>
+    </w:p>
+    <w:p>
+      <w:pPr>
+        <w:jc w:val="both"/>
+      </w:pPr>
+      <w:r>
+        <w:t xml:space="preserve">### **1. El PIB y sus componentes**  </w:t>
+      </w:r>
+    </w:p>
+    <w:p>
+      <w:pPr>
+        <w:jc w:val="both"/>
+      </w:pPr>
+      <w:r>
+        <w:t>El **PIB (Producto Interno Bruto)** mide el valor total de **todos los bienes y servicios finales** producidos en un país en un período (</w:t>
+      </w:r>
+      <w:proofErr w:type="spellStart"/>
+      <w:r>
+        <w:t>ej</w:t>
+      </w:r>
+      <w:proofErr w:type="spellEnd"/>
+      <w:r>
+        <w:t xml:space="preserve">: un año). Se calcula desde **4 enfoques**, pero el más relevante aquí es el **enfoque del gasto**:  </w:t>
+      </w:r>
+    </w:p>
+    <w:p>
+      <w:pPr>
+        <w:jc w:val="both"/>
+      </w:pPr>
+    </w:p>
+    <w:p>
+      <w:pPr>
+        <w:jc w:val="both"/>
+      </w:pPr>
+      <w:r>
+        <w:t>\[</w:t>
+      </w:r>
+    </w:p>
+    <w:p>
+      <w:pPr>
+        <w:jc w:val="both"/>
+      </w:pPr>
+      <w:r>
+        <w:t>\</w:t>
+      </w:r>
+      <w:proofErr w:type="spellStart"/>
+      <w:r>
+        <w:t>text</w:t>
+      </w:r>
+      <w:proofErr w:type="spellEnd"/>
+      <w:r>
+        <w:t>{PIB} = C + I + G + (X - M)</w:t>
+      </w:r>
+    </w:p>
+    <w:p>
+      <w:pPr>
+        <w:jc w:val="both"/>
+      </w:pPr>
+      <w:r>
+        <w:t xml:space="preserve">\]  </w:t>
+      </w:r>
+    </w:p>
+    <w:p>
+      <w:pPr>
+        <w:jc w:val="both"/>
+      </w:pPr>
+    </w:p>
+    <w:p>
+      <w:pPr>
+        <w:jc w:val="both"/>
+      </w:pPr>
+      <w:r>
+        <w:t xml:space="preserve">Donde:  </w:t>
+      </w:r>
+    </w:p>
+    <w:p>
+      <w:pPr>
+        <w:jc w:val="both"/>
+      </w:pPr>
+      <w:r>
+        <w:t>- **C**: Consumo privado (</w:t>
+      </w:r>
+      <w:proofErr w:type="spellStart"/>
+      <w:r>
+        <w:t>ej</w:t>
+      </w:r>
+      <w:proofErr w:type="spellEnd"/>
+      <w:r>
+        <w:t xml:space="preserve">: familias comprando alimentos).  </w:t>
+      </w:r>
+    </w:p>
+    <w:p>
+      <w:pPr>
+        <w:jc w:val="both"/>
+      </w:pPr>
+      <w:r>
+        <w:t>- **I**: Inversión privada (</w:t>
+      </w:r>
+      <w:proofErr w:type="spellStart"/>
+      <w:r>
+        <w:t>ej</w:t>
+      </w:r>
+      <w:proofErr w:type="spellEnd"/>
+      <w:r>
+        <w:t xml:space="preserve">: empresas construyendo fábricas).  </w:t>
+      </w:r>
+    </w:p>
+    <w:p>
+      <w:pPr>
+        <w:jc w:val="both"/>
+      </w:pPr>
+      <w:r>
+        <w:t>- **G**: **Gasto público** (</w:t>
+      </w:r>
+      <w:proofErr w:type="spellStart"/>
+      <w:r>
+        <w:t>ej</w:t>
+      </w:r>
+      <w:proofErr w:type="spellEnd"/>
+      <w:r>
+        <w:t xml:space="preserve">: salarios de maestros, hospitales).  </w:t>
+      </w:r>
+    </w:p>
+    <w:p>
+      <w:pPr>
+        <w:jc w:val="both"/>
+      </w:pPr>
+      <w:r>
+        <w:t xml:space="preserve">- **(X - M)**: Exportaciones netas.  </w:t>
+      </w:r>
+    </w:p>
+    <w:p>
+      <w:pPr>
+        <w:jc w:val="both"/>
+      </w:pPr>
+    </w:p>
+    <w:p>
+      <w:pPr>
+        <w:jc w:val="both"/>
+      </w:pPr>
+      <w:r>
+        <w:t>---</w:t>
+      </w:r>
+    </w:p>
+    <w:p>
+      <w:pPr>
+        <w:jc w:val="both"/>
+      </w:pPr>
+    </w:p>
+    <w:p>
+      <w:pPr>
+        <w:jc w:val="both"/>
+      </w:pPr>
+      <w:r>
+        <w:t xml:space="preserve">### **2. ¿El gasto en educación/salud "saca" plata del PIB?**  </w:t>
+      </w:r>
+    </w:p>
+    <w:p>
+      <w:pPr>
+        <w:jc w:val="both"/>
+      </w:pPr>
+      <w:r>
+        <w:t xml:space="preserve">**¡No!** Al contrario:  </w:t>
+      </w:r>
+    </w:p>
+    <w:p>
+      <w:pPr>
+        <w:jc w:val="both"/>
+      </w:pPr>
+      <w:r>
+        <w:t xml:space="preserve">- El gasto público (**G**) **es parte del PIB**. Cuando el gobierno paga por servicios de educación o salud, ese dinero se incluye en el cálculo del PIB.  </w:t>
+      </w:r>
+    </w:p>
+    <w:p>
+      <w:pPr>
+        <w:jc w:val="both"/>
+      </w:pPr>
+      <w:r>
+        <w:t xml:space="preserve">- **Ejemplo**: Si el gobierno gasta \$100 millones en construir escuelas, ese \$100 millones se suma al PIB (no se "resta").  </w:t>
+      </w:r>
+    </w:p>
+    <w:p>
+      <w:pPr>
+        <w:jc w:val="both"/>
+      </w:pPr>
+    </w:p>
+    <w:p>
+      <w:pPr>
+        <w:jc w:val="both"/>
+      </w:pPr>
+      <w:r>
+        <w:t>---</w:t>
+      </w:r>
+    </w:p>
+    <w:p>
+      <w:pPr>
+        <w:jc w:val="both"/>
+      </w:pPr>
+    </w:p>
+    <w:p>
+      <w:pPr>
+        <w:jc w:val="both"/>
+      </w:pPr>
+      <w:r>
+        <w:t xml:space="preserve">### **3. ¿Qué significa "gasto público como % del PIB"?**  </w:t>
+      </w:r>
+    </w:p>
+    <w:p>
+      <w:pPr>
+        <w:jc w:val="both"/>
+      </w:pPr>
+      <w:r>
+        <w:lastRenderedPageBreak/>
+        <w:t>Es una **proporción** que indica cuánto destina el gobierno a un sector (</w:t>
+      </w:r>
+      <w:proofErr w:type="spellStart"/>
+      <w:r>
+        <w:t>ej</w:t>
+      </w:r>
+      <w:proofErr w:type="spellEnd"/>
+      <w:r>
+        <w:t xml:space="preserve">: educación) **en relación al tamaño total de la economía** (PIB).  </w:t>
+      </w:r>
+    </w:p>
+    <w:p>
+      <w:pPr>
+        <w:jc w:val="both"/>
+      </w:pPr>
+    </w:p>
+    <w:p>
+      <w:pPr>
+        <w:jc w:val="both"/>
+      </w:pPr>
+      <w:r>
+        <w:t xml:space="preserve">- **Fórmula**:  </w:t>
+      </w:r>
+    </w:p>
+    <w:p>
+      <w:pPr>
+        <w:jc w:val="both"/>
+      </w:pPr>
+      <w:r>
+        <w:t xml:space="preserve">  \[</w:t>
+      </w:r>
+    </w:p>
+    <w:p>
+      <w:pPr>
+        <w:jc w:val="both"/>
+      </w:pPr>
+      <w:r>
+        <w:t xml:space="preserve">  \</w:t>
+      </w:r>
+      <w:proofErr w:type="spellStart"/>
+      <w:r>
+        <w:t>text</w:t>
+      </w:r>
+      <w:proofErr w:type="spellEnd"/>
+      <w:r>
+        <w:t>{\% Gasto en educación} = \</w:t>
+      </w:r>
+      <w:proofErr w:type="spellStart"/>
+      <w:r>
+        <w:t>left</w:t>
+      </w:r>
+      <w:proofErr w:type="spellEnd"/>
+      <w:r>
+        <w:t>( \frac{\</w:t>
+      </w:r>
+      <w:proofErr w:type="spellStart"/>
+      <w:r>
+        <w:t>text</w:t>
+      </w:r>
+      <w:proofErr w:type="spellEnd"/>
+      <w:r>
+        <w:t>{Gasto público en educación}}{\</w:t>
+      </w:r>
+      <w:proofErr w:type="spellStart"/>
+      <w:r>
+        <w:t>text</w:t>
+      </w:r>
+      <w:proofErr w:type="spellEnd"/>
+      <w:r>
+        <w:t>{PIB}} \</w:t>
+      </w:r>
+      <w:proofErr w:type="spellStart"/>
+      <w:r>
+        <w:t>right</w:t>
+      </w:r>
+      <w:proofErr w:type="spellEnd"/>
+      <w:r>
+        <w:t>) \times 100</w:t>
+      </w:r>
+    </w:p>
+    <w:p>
+      <w:pPr>
+        <w:jc w:val="both"/>
+      </w:pPr>
+      <w:r>
+        <w:t xml:space="preserve">  \]  </w:t>
+      </w:r>
+    </w:p>
+    <w:p>
+      <w:pPr>
+        <w:jc w:val="both"/>
+      </w:pPr>
+    </w:p>
+    <w:p>
+      <w:pPr>
+        <w:jc w:val="both"/>
+      </w:pPr>
+      <w:r>
+        <w:t xml:space="preserve">- **Interpretación**: Un 5% del PIB en educación significa que, por cada \$100 generados en la economía, \$5 se destinan a educación.  </w:t>
+      </w:r>
+    </w:p>
+    <w:p>
+      <w:pPr>
+        <w:jc w:val="both"/>
+      </w:pPr>
+    </w:p>
+    <w:p>
+      <w:pPr>
+        <w:jc w:val="both"/>
+      </w:pPr>
+      <w:r>
+        <w:t>---</w:t>
+      </w:r>
+    </w:p>
+    <w:p>
+      <w:pPr>
+        <w:jc w:val="both"/>
+      </w:pPr>
+    </w:p>
+    <w:p>
+      <w:pPr>
+        <w:jc w:val="both"/>
+      </w:pPr>
+      <w:r>
+        <w:t xml:space="preserve">### **4. ¿De dónde sale el dinero para el gasto público?**  </w:t>
+      </w:r>
+    </w:p>
+    <w:p>
+      <w:pPr>
+        <w:jc w:val="both"/>
+      </w:pPr>
+      <w:r>
+        <w:t xml:space="preserve">El gobierno financia estos gastos principalmente con:  </w:t>
+      </w:r>
+    </w:p>
+    <w:p>
+      <w:pPr>
+        <w:jc w:val="both"/>
+      </w:pPr>
+      <w:r>
+        <w:t xml:space="preserve">- **Impuestos** (una parte del PIB ya generado).  </w:t>
+      </w:r>
+    </w:p>
+    <w:p>
+      <w:pPr>
+        <w:jc w:val="both"/>
+      </w:pPr>
+      <w:r>
+        <w:t xml:space="preserve">- **Deuda pública** (endeudándose).  </w:t>
+      </w:r>
+    </w:p>
+    <w:p>
+      <w:pPr>
+        <w:jc w:val="both"/>
+      </w:pPr>
+      <w:r>
+        <w:t>- **Rentas de recursos naturales** (</w:t>
+      </w:r>
+      <w:proofErr w:type="spellStart"/>
+      <w:r>
+        <w:t>ej</w:t>
+      </w:r>
+      <w:proofErr w:type="spellEnd"/>
+      <w:r>
+        <w:t xml:space="preserve">: petróleo).  </w:t>
+      </w:r>
+    </w:p>
+    <w:p>
+      <w:pPr>
+        <w:jc w:val="both"/>
+      </w:pPr>
+    </w:p>
+    <w:p>
+      <w:pPr>
+        <w:jc w:val="both"/>
+      </w:pPr>
+      <w:r>
+        <w:t>**Importante**: Estos ingresos **no restan** al PIB, pero sí afectan la **distribución** de recursos (</w:t>
+      </w:r>
+      <w:proofErr w:type="spellStart"/>
+      <w:r>
+        <w:t>ej</w:t>
+      </w:r>
+      <w:proofErr w:type="spellEnd"/>
+      <w:r>
+        <w:t xml:space="preserve">: más impuestos pueden reducir el consumo privado (**C**)).  </w:t>
+      </w:r>
+    </w:p>
+    <w:p>
+      <w:pPr>
+        <w:jc w:val="both"/>
+      </w:pPr>
+    </w:p>
+    <w:p>
+      <w:pPr>
+        <w:jc w:val="both"/>
+      </w:pPr>
+      <w:r>
+        <w:t>---</w:t>
+      </w:r>
+    </w:p>
+    <w:p>
+      <w:pPr>
+        <w:jc w:val="both"/>
+      </w:pPr>
+    </w:p>
+    <w:p>
+      <w:pPr>
+        <w:jc w:val="both"/>
+      </w:pPr>
+      <w:r>
+        <w:t xml:space="preserve">### **5. Ejemplo práctico**  </w:t>
+      </w:r>
+    </w:p>
+    <w:p>
+      <w:pPr>
+        <w:jc w:val="both"/>
+      </w:pPr>
+      <w:r>
+        <w:t xml:space="preserve">Supongamos:  </w:t>
+      </w:r>
+    </w:p>
+    <w:p>
+      <w:pPr>
+        <w:jc w:val="both"/>
+      </w:pPr>
+      <w:r>
+        <w:t xml:space="preserve">- **PIB de un país**: \$1,000 millones.  </w:t>
+      </w:r>
+    </w:p>
+    <w:p>
+      <w:pPr>
+        <w:jc w:val="both"/>
+      </w:pPr>
+      <w:r>
+        <w:t xml:space="preserve">- **Gasto en salud**: \$60 millones (6% del PIB).  </w:t>
+      </w:r>
+    </w:p>
+    <w:p>
+      <w:pPr>
+        <w:jc w:val="both"/>
+      </w:pPr>
+    </w:p>
+    <w:p>
+      <w:pPr>
+        <w:jc w:val="both"/>
+      </w:pPr>
+      <w:r>
+        <w:t xml:space="preserve">Esto no implica que el PIB baje a \$940 millones. Los \$60 millones **ya están incluidos** en los \$1,000 millones (como parte de **G**).  </w:t>
+      </w:r>
+    </w:p>
+    <w:p>
+      <w:pPr>
+        <w:jc w:val="both"/>
+      </w:pPr>
+    </w:p>
+    <w:p>
+      <w:pPr>
+        <w:jc w:val="both"/>
+      </w:pPr>
+      <w:r>
+        <w:lastRenderedPageBreak/>
+        <w:t>---</w:t>
+      </w:r>
+    </w:p>
+    <w:p>
+      <w:pPr>
+        <w:jc w:val="both"/>
+      </w:pPr>
+    </w:p>
+    <w:p>
+      <w:pPr>
+        <w:jc w:val="both"/>
+      </w:pPr>
+      <w:r>
+        <w:t xml:space="preserve">### **Clave para recordar**  </w:t>
+      </w:r>
+    </w:p>
+    <w:p>
+      <w:pPr>
+        <w:jc w:val="both"/>
+      </w:pPr>
+      <w:r>
+        <w:t xml:space="preserve">- El gasto público **no resta** al PIB: **lo compone**.  </w:t>
+      </w:r>
+    </w:p>
+    <w:p>
+      <w:pPr>
+        <w:jc w:val="both"/>
+      </w:pPr>
+      <w:r>
+        <w:t xml:space="preserve">- El **% del PIB** es una métrica de **priorización**: Un país con PIB alto puede gastar menos % pero más dinero absoluto que uno con PIB bajo.  </w:t>
+      </w:r>
+    </w:p>
+    <w:p>
+      <w:pPr>
+        <w:jc w:val="both"/>
+      </w:pPr>
+    </w:p>
+    <w:p>
+      <w:pPr>
+        <w:jc w:val="both"/>
+      </w:pPr>
+    </w:p>
+    <w:p>
+      <w:pPr>
+        <w:jc w:val="both"/>
+      </w:pPr>
     </w:p>
     <w:p/>
     <w:p/>

</xml_diff>